<commit_message>
#215 Updated SSI/RSDI page
Ilse final edits prior to team review.
</commit_message>
<xml_diff>
--- a/project-sparq/#215 SPARQ Accelerant Page - SSI-RSDI RAP.docx
+++ b/project-sparq/#215 SPARQ Accelerant Page - SSI-RSDI RAP.docx
@@ -2703,16 +2703,9 @@
             <w:r>
               <w:rPr>
                 <w:rStyle w:val="IntenseEmphasis"/>
-                <w:color w:val="FF0000"/>
-              </w:rPr>
-              <w:t>Key reason for the project</w:t>
-            </w:r>
-            <w:r>
-              <w:rPr>
-                <w:rStyle w:val="IntenseEmphasis"/>
                 <w:color w:val="1F3864" w:themeColor="accent1" w:themeShade="80"/>
               </w:rPr>
-              <w:t xml:space="preserve">. Define scope. How does this support existing policies and procedures? </w:t>
+              <w:t xml:space="preserve">Define scope. How does this support existing policies and procedures? </w:t>
             </w:r>
             <w:r>
               <w:rPr>
@@ -2769,7 +2762,25 @@
           <w:iCs w:val="0"/>
           <w:color w:val="1F3864" w:themeColor="accent1" w:themeShade="80"/>
         </w:rPr>
-        <w:t xml:space="preserve">have three main parts. </w:t>
+        <w:t xml:space="preserve">have </w:t>
+      </w:r>
+      <w:r>
+        <w:rPr>
+          <w:rStyle w:val="IntenseEmphasis"/>
+          <w:i w:val="0"/>
+          <w:iCs w:val="0"/>
+          <w:color w:val="1F3864" w:themeColor="accent1" w:themeShade="80"/>
+        </w:rPr>
+        <w:t>four</w:t>
+      </w:r>
+      <w:r>
+        <w:rPr>
+          <w:rStyle w:val="IntenseEmphasis"/>
+          <w:i w:val="0"/>
+          <w:iCs w:val="0"/>
+          <w:color w:val="1F3864" w:themeColor="accent1" w:themeShade="80"/>
+        </w:rPr>
+        <w:t xml:space="preserve"> main parts. </w:t>
       </w:r>
       <w:r>
         <w:rPr>
@@ -2868,25 +2879,121 @@
           <w:iCs w:val="0"/>
           <w:color w:val="1F3864" w:themeColor="accent1" w:themeShade="80"/>
         </w:rPr>
-        <w:t xml:space="preserve">Update and report: </w:t>
-      </w:r>
-      <w:r>
-        <w:rPr>
-          <w:rStyle w:val="IntenseEmphasis"/>
-          <w:i w:val="0"/>
-          <w:iCs w:val="0"/>
-          <w:color w:val="1F3864" w:themeColor="accent1" w:themeShade="80"/>
-        </w:rPr>
-        <w:t>Gather</w:t>
-      </w:r>
-      <w:r>
-        <w:rPr>
-          <w:rStyle w:val="IntenseEmphasis"/>
-          <w:i w:val="0"/>
-          <w:iCs w:val="0"/>
-          <w:color w:val="1F3864" w:themeColor="accent1" w:themeShade="80"/>
-        </w:rPr>
-        <w:t xml:space="preserve"> SSA Information, review MAXIS coding, make updates and create discrepancy report. </w:t>
+        <w:t>SSA Information</w:t>
+      </w:r>
+      <w:r>
+        <w:rPr>
+          <w:rStyle w:val="IntenseEmphasis"/>
+          <w:i w:val="0"/>
+          <w:iCs w:val="0"/>
+          <w:color w:val="1F3864" w:themeColor="accent1" w:themeShade="80"/>
+        </w:rPr>
+        <w:t xml:space="preserve"> Report: Gather information from TPQY, create an initial discrepancy report. </w:t>
+      </w:r>
+    </w:p>
+    <w:p>
+      <w:pPr>
+        <w:pStyle w:val="ListParagraph"/>
+        <w:numPr>
+          <w:ilvl w:val="0"/>
+          <w:numId w:val="5"/>
+        </w:numPr>
+        <w:rPr>
+          <w:rStyle w:val="IntenseEmphasis"/>
+          <w:i w:val="0"/>
+          <w:iCs w:val="0"/>
+          <w:color w:val="1F3864" w:themeColor="accent1" w:themeShade="80"/>
+        </w:rPr>
+      </w:pPr>
+      <w:r>
+        <w:rPr>
+          <w:rStyle w:val="IntenseEmphasis"/>
+          <w:i w:val="0"/>
+          <w:iCs w:val="0"/>
+          <w:color w:val="1F3864" w:themeColor="accent1" w:themeShade="80"/>
+        </w:rPr>
+        <w:t>R</w:t>
+      </w:r>
+      <w:r>
+        <w:rPr>
+          <w:rStyle w:val="IntenseEmphasis"/>
+          <w:i w:val="0"/>
+          <w:iCs w:val="0"/>
+          <w:color w:val="1F3864" w:themeColor="accent1" w:themeShade="80"/>
+        </w:rPr>
+        <w:t xml:space="preserve">eview </w:t>
+      </w:r>
+      <w:r>
+        <w:rPr>
+          <w:rStyle w:val="IntenseEmphasis"/>
+          <w:i w:val="0"/>
+          <w:iCs w:val="0"/>
+          <w:color w:val="1F3864" w:themeColor="accent1" w:themeShade="80"/>
+        </w:rPr>
+        <w:t xml:space="preserve">and update </w:t>
+      </w:r>
+      <w:r>
+        <w:rPr>
+          <w:rStyle w:val="IntenseEmphasis"/>
+          <w:i w:val="0"/>
+          <w:iCs w:val="0"/>
+          <w:color w:val="1F3864" w:themeColor="accent1" w:themeShade="80"/>
+        </w:rPr>
+        <w:t>MAXIS coding</w:t>
+      </w:r>
+      <w:r>
+        <w:rPr>
+          <w:rStyle w:val="IntenseEmphasis"/>
+          <w:i w:val="0"/>
+          <w:iCs w:val="0"/>
+          <w:color w:val="1F3864" w:themeColor="accent1" w:themeShade="80"/>
+        </w:rPr>
+        <w:t>:</w:t>
+      </w:r>
+      <w:r>
+        <w:rPr>
+          <w:rStyle w:val="IntenseEmphasis"/>
+          <w:i w:val="0"/>
+          <w:iCs w:val="0"/>
+          <w:color w:val="1F3864" w:themeColor="accent1" w:themeShade="80"/>
+        </w:rPr>
+        <w:t xml:space="preserve"> </w:t>
+      </w:r>
+      <w:r>
+        <w:rPr>
+          <w:rStyle w:val="IntenseEmphasis"/>
+          <w:i w:val="0"/>
+          <w:iCs w:val="0"/>
+          <w:color w:val="1F3864" w:themeColor="accent1" w:themeShade="80"/>
+        </w:rPr>
+        <w:t>M</w:t>
+      </w:r>
+      <w:r>
+        <w:rPr>
+          <w:rStyle w:val="IntenseEmphasis"/>
+          <w:i w:val="0"/>
+          <w:iCs w:val="0"/>
+          <w:color w:val="1F3864" w:themeColor="accent1" w:themeShade="80"/>
+        </w:rPr>
+        <w:t>ake updates</w:t>
+      </w:r>
+      <w:r>
+        <w:rPr>
+          <w:rStyle w:val="IntenseEmphasis"/>
+          <w:i w:val="0"/>
+          <w:iCs w:val="0"/>
+          <w:color w:val="1F3864" w:themeColor="accent1" w:themeShade="80"/>
+        </w:rPr>
+        <w:t xml:space="preserve">, create case notes, </w:t>
+      </w:r>
+      <w:r>
+        <w:rPr>
+          <w:rStyle w:val="IntenseEmphasis"/>
+          <w:i w:val="0"/>
+          <w:iCs w:val="0"/>
+          <w:color w:val="1F3864" w:themeColor="accent1" w:themeShade="80"/>
+        </w:rPr>
+        <w:t xml:space="preserve">and create discrepancy report. </w:t>
       </w:r>
     </w:p>
     <w:p>
@@ -3774,6 +3881,15 @@
           <w:color w:val="1F3864" w:themeColor="accent1" w:themeShade="80"/>
         </w:rPr>
       </w:pPr>
+      <w:r>
+        <w:rPr>
+          <w:rStyle w:val="IntenseEmphasis"/>
+          <w:i w:val="0"/>
+          <w:iCs w:val="0"/>
+          <w:color w:val="1F3864" w:themeColor="accent1" w:themeShade="80"/>
+        </w:rPr>
+        <w:t xml:space="preserve">Update: 12/28/2020 – Spot testing has been completed. There appear to not be any discrepancies between the information provided by the TPQY interface and the SOLQ-1 or SMI interface. </w:t>
+      </w:r>
     </w:p>
     <w:p>
       <w:pPr>
@@ -3788,15 +3904,6 @@
           <w:color w:val="1F3864" w:themeColor="accent1" w:themeShade="80"/>
         </w:rPr>
       </w:pPr>
-      <w:r>
-        <w:rPr>
-          <w:rStyle w:val="IntenseEmphasis"/>
-          <w:i w:val="0"/>
-          <w:iCs w:val="0"/>
-          <w:color w:val="1F3864" w:themeColor="accent1" w:themeShade="80"/>
-        </w:rPr>
-        <w:t xml:space="preserve">The biggest risk is that panels are updated incorrectly. To help reduce this risk the information that was previously coded on the panels will be captured, and multiple points of validation will be added to the coding to ensure that MAXIS panels reflect what’s in the current TPQY. Points of validation will be provided on a future logic map. </w:t>
-      </w:r>
     </w:p>
     <w:p>
       <w:pPr>
@@ -3811,6 +3918,15 @@
           <w:color w:val="1F3864" w:themeColor="accent1" w:themeShade="80"/>
         </w:rPr>
       </w:pPr>
+      <w:r>
+        <w:rPr>
+          <w:rStyle w:val="IntenseEmphasis"/>
+          <w:i w:val="0"/>
+          <w:iCs w:val="0"/>
+          <w:color w:val="1F3864" w:themeColor="accent1" w:themeShade="80"/>
+        </w:rPr>
+        <w:t xml:space="preserve">The biggest risk is that panels are updated incorrectly. To help reduce this risk the information that was previously coded on the panels will be captured, and multiple points of validation will be added to the coding to ensure that MAXIS panels reflect what’s in the current TPQY. Points of validation will be provided on a future logic map. </w:t>
+      </w:r>
     </w:p>
     <w:p>
       <w:pPr>
@@ -3825,15 +3941,6 @@
           <w:color w:val="1F3864" w:themeColor="accent1" w:themeShade="80"/>
         </w:rPr>
       </w:pPr>
-      <w:r>
-        <w:rPr>
-          <w:rStyle w:val="IntenseEmphasis"/>
-          <w:i w:val="0"/>
-          <w:iCs w:val="0"/>
-          <w:color w:val="1F3864" w:themeColor="accent1" w:themeShade="80"/>
-        </w:rPr>
-        <w:t xml:space="preserve">There will also be a short period of time where the cases will have TPQY DAIL messages, but these will be added to the DAIL scrubber capture and delete those DAIL messages. </w:t>
-      </w:r>
     </w:p>
     <w:p>
       <w:pPr>
@@ -3848,6 +3955,15 @@
           <w:color w:val="1F3864" w:themeColor="accent1" w:themeShade="80"/>
         </w:rPr>
       </w:pPr>
+      <w:r>
+        <w:rPr>
+          <w:rStyle w:val="IntenseEmphasis"/>
+          <w:i w:val="0"/>
+          <w:iCs w:val="0"/>
+          <w:color w:val="1F3864" w:themeColor="accent1" w:themeShade="80"/>
+        </w:rPr>
+        <w:t xml:space="preserve">There will also be a short period of time where the cases will have TPQY DAIL messages, but these will be added to the DAIL scrubber capture and delete those DAIL messages. </w:t>
+      </w:r>
     </w:p>
     <w:p>
       <w:pPr>
@@ -3890,14 +4006,27 @@
           <w:color w:val="1F3864" w:themeColor="accent1" w:themeShade="80"/>
         </w:rPr>
       </w:pPr>
-      <w:r>
-        <w:rPr>
-          <w:rStyle w:val="IntenseEmphasis"/>
-          <w:i w:val="0"/>
-          <w:iCs w:val="0"/>
-          <w:color w:val="1F3864" w:themeColor="accent1" w:themeShade="80"/>
-        </w:rPr>
-        <w:lastRenderedPageBreak/>
+    </w:p>
+    <w:p>
+      <w:pPr>
+        <w:pStyle w:val="NoSpacing"/>
+        <w:pBdr>
+          <w:bottom w:val="single" w:sz="12" w:space="1" w:color="auto"/>
+        </w:pBdr>
+        <w:rPr>
+          <w:rStyle w:val="IntenseEmphasis"/>
+          <w:i w:val="0"/>
+          <w:iCs w:val="0"/>
+          <w:color w:val="1F3864" w:themeColor="accent1" w:themeShade="80"/>
+        </w:rPr>
+      </w:pPr>
+      <w:r>
+        <w:rPr>
+          <w:rStyle w:val="IntenseEmphasis"/>
+          <w:i w:val="0"/>
+          <w:iCs w:val="0"/>
+          <w:color w:val="1F3864" w:themeColor="accent1" w:themeShade="80"/>
+        </w:rPr>
         <w:t>RESOURCES AND CONSTRAINTS</w:t>
       </w:r>
     </w:p>
@@ -5270,70 +5399,7 @@
           <w:iCs w:val="0"/>
           <w:color w:val="1F3864" w:themeColor="accent1" w:themeShade="80"/>
         </w:rPr>
-        <w:t xml:space="preserve">This is a BULK script, </w:t>
-      </w:r>
-      <w:r>
-        <w:rPr>
-          <w:rStyle w:val="IntenseEmphasis"/>
-          <w:i w:val="0"/>
-          <w:iCs w:val="0"/>
-          <w:color w:val="1F3864" w:themeColor="accent1" w:themeShade="80"/>
-        </w:rPr>
-        <w:t xml:space="preserve">that will need to be completed in three separate processes, most likely </w:t>
-      </w:r>
-      <w:r>
-        <w:rPr>
-          <w:rStyle w:val="IntenseEmphasis"/>
-          <w:i w:val="0"/>
-          <w:iCs w:val="0"/>
-          <w:color w:val="1F3864" w:themeColor="accent1" w:themeShade="80"/>
-        </w:rPr>
-        <w:t xml:space="preserve">completed by </w:t>
-      </w:r>
-      <w:r>
-        <w:rPr>
-          <w:rStyle w:val="IntenseEmphasis"/>
-          <w:i w:val="0"/>
-          <w:iCs w:val="0"/>
-          <w:color w:val="1F3864" w:themeColor="accent1" w:themeShade="80"/>
-        </w:rPr>
-        <w:t>someone on the</w:t>
-      </w:r>
-      <w:r>
-        <w:rPr>
-          <w:rStyle w:val="IntenseEmphasis"/>
-          <w:i w:val="0"/>
-          <w:iCs w:val="0"/>
-          <w:color w:val="1F3864" w:themeColor="accent1" w:themeShade="80"/>
-        </w:rPr>
-        <w:t xml:space="preserve"> QI</w:t>
-      </w:r>
-      <w:r>
-        <w:rPr>
-          <w:rStyle w:val="IntenseEmphasis"/>
-          <w:i w:val="0"/>
-          <w:iCs w:val="0"/>
-          <w:color w:val="1F3864" w:themeColor="accent1" w:themeShade="80"/>
-        </w:rPr>
-        <w:t xml:space="preserve"> </w:t>
-      </w:r>
-      <w:r>
-        <w:rPr>
-          <w:rStyle w:val="IntenseEmphasis"/>
-          <w:i w:val="0"/>
-          <w:iCs w:val="0"/>
-          <w:color w:val="1F3864" w:themeColor="accent1" w:themeShade="80"/>
-        </w:rPr>
-        <w:t xml:space="preserve">team. Data is provided </w:t>
-      </w:r>
-      <w:r>
-        <w:rPr>
-          <w:rStyle w:val="IntenseEmphasis"/>
-          <w:i w:val="0"/>
-          <w:iCs w:val="0"/>
-          <w:color w:val="1F3864" w:themeColor="accent1" w:themeShade="80"/>
-        </w:rPr>
-        <w:t xml:space="preserve">monthly by Todd Bennington (IPA) from the data warehouse. The frequency of this process will </w:t>
+        <w:t xml:space="preserve">This is a BULK script, that will need to be completed in three separate processes, most likely completed by someone on the QI team. Data is provided monthly by Todd Bennington (IPA) from the data warehouse. The frequency of this process will </w:t>
       </w:r>
       <w:r>
         <w:rPr>
@@ -5396,6 +5462,12 @@
         </w:rPr>
         <w:t>imeline</w:t>
       </w:r>
+      <w:r>
+        <w:rPr>
+          <w:rStyle w:val="IntenseEmphasis"/>
+        </w:rPr>
+        <w:t xml:space="preserve">: Subject to change based on testing period. </w:t>
+      </w:r>
     </w:p>
     <w:p>
       <w:pPr>
@@ -5548,16 +5620,7 @@
           <w:iCs w:val="0"/>
           <w:color w:val="1F3864" w:themeColor="accent1" w:themeShade="80"/>
         </w:rPr>
-        <w:t xml:space="preserve">Within last 7-10 days </w:t>
-      </w:r>
-      <w:r>
-        <w:rPr>
-          <w:rStyle w:val="IntenseEmphasis"/>
-          <w:i w:val="0"/>
-          <w:iCs w:val="0"/>
-          <w:color w:val="1F3864" w:themeColor="accent1" w:themeShade="80"/>
-        </w:rPr>
-        <w:t>of last eligibility month</w:t>
+        <w:t>Within last 7-10 days of last eligibility month</w:t>
       </w:r>
     </w:p>
     <w:p>
@@ -6419,6 +6482,7 @@
                 <w:sz w:val="20"/>
                 <w:szCs w:val="20"/>
               </w:rPr>
+              <w:lastRenderedPageBreak/>
               <w:t>Decision Makers</w:t>
             </w:r>
             <w:r>
@@ -6486,7 +6550,6 @@
                 <w:color w:val="1F3864" w:themeColor="accent1" w:themeShade="80"/>
                 <w:lang w:eastAsia="ja-JP"/>
               </w:rPr>
-              <w:lastRenderedPageBreak/>
               <w:t>Collaboration Participant</w:t>
             </w:r>
           </w:p>
@@ -8097,19 +8160,7 @@
           <w:sz w:val="22"/>
           <w:szCs w:val="22"/>
         </w:rPr>
-        <w:t>Buy-in active status</w:t>
-      </w:r>
-      <w:r>
-        <w:rPr>
-          <w:rStyle w:val="IntenseEmphasis"/>
-          <w:rFonts w:ascii="Calibri" w:hAnsi="Calibri" w:cs="Calibri"/>
-          <w:i w:val="0"/>
-          <w:iCs w:val="0"/>
-          <w:color w:val="1F3864" w:themeColor="accent1" w:themeShade="80"/>
-          <w:sz w:val="22"/>
-          <w:szCs w:val="22"/>
-        </w:rPr>
-        <w:t xml:space="preserve"> in MMIS. How important is this?</w:t>
+        <w:t>Buy-in active status in MMIS. How important is this?</w:t>
       </w:r>
     </w:p>
     <w:p>
@@ -8212,6 +8263,7 @@
           <w:iCs w:val="0"/>
           <w:color w:val="1F3864" w:themeColor="accent1" w:themeShade="80"/>
         </w:rPr>
+        <w:lastRenderedPageBreak/>
         <w:t>Time to gather and update SA information via automation</w:t>
       </w:r>
     </w:p>
@@ -8261,7 +8313,6 @@
         <w:rPr>
           <w:rStyle w:val="IntenseEmphasis"/>
         </w:rPr>
-        <w:lastRenderedPageBreak/>
         <w:t>Prioritized List of Activity</w:t>
       </w:r>
     </w:p>
@@ -9623,6 +9674,7 @@
                 <w:b/>
                 <w:bCs/>
               </w:rPr>
+              <w:lastRenderedPageBreak/>
               <w:t>What is the Suffix for the RDSI in SOL-Q?</w:t>
             </w:r>
           </w:p>
@@ -10425,6 +10477,7 @@
           <w:iCs w:val="0"/>
           <w:color w:val="1F3864" w:themeColor="accent1" w:themeShade="80"/>
         </w:rPr>
+        <w:lastRenderedPageBreak/>
         <w:t>Accelerant Plan Approval</w:t>
       </w:r>
     </w:p>
@@ -11058,7 +11111,6 @@
           <w:sz w:val="22"/>
           <w:szCs w:val="22"/>
         </w:rPr>
-        <w:lastRenderedPageBreak/>
         <w:pict w14:anchorId="2682A3EB">
           <v:shapetype id="_x0000_t75" coordsize="21600,21600" o:spt="75" o:preferrelative="t" path="m@4@5l@4@11@9@11@9@5xe" filled="f" stroked="f">
             <v:stroke joinstyle="miter"/>
@@ -13302,6 +13354,28 @@
 </file>
 
 <file path=customXml/item1.xml><?xml version="1.0" encoding="utf-8"?>
+<?mso-contentType ?>
+<FormTemplates xmlns="http://schemas.microsoft.com/sharepoint/v3/contenttype/forms">
+  <Display>DocumentLibraryForm</Display>
+  <Edit>DocumentLibraryForm</Edit>
+  <New>DocumentLibraryForm</New>
+</FormTemplates>
+</file>
+
+<file path=customXml/item2.xml><?xml version="1.0" encoding="utf-8"?>
+<p:properties xmlns:p="http://schemas.microsoft.com/office/2006/metadata/properties" xmlns:xsi="http://www.w3.org/2001/XMLSchema-instance" xmlns:pc="http://schemas.microsoft.com/office/infopath/2007/PartnerControls">
+  <documentManagement>
+    <_ip_UnifiedCompliancePolicyUIAction xmlns="http://schemas.microsoft.com/sharepoint/v3" xsi:nil="true"/>
+    <_ip_UnifiedCompliancePolicyProperties xmlns="http://schemas.microsoft.com/sharepoint/v3" xsi:nil="true"/>
+  </documentManagement>
+</p:properties>
+</file>
+
+<file path=customXml/item3.xml><?xml version="1.0" encoding="utf-8"?>
+<b:Sources xmlns:b="http://schemas.openxmlformats.org/officeDocument/2006/bibliography" xmlns="http://schemas.openxmlformats.org/officeDocument/2006/bibliography" SelectedStyle="\APASixthEditionOfficeOnline.xsl" StyleName="APA" Version="6"/>
+</file>
+
+<file path=customXml/item4.xml><?xml version="1.0" encoding="utf-8"?>
 <ct:contentTypeSchema xmlns:ct="http://schemas.microsoft.com/office/2006/metadata/contentType" xmlns:ma="http://schemas.microsoft.com/office/2006/metadata/properties/metaAttributes" ct:_="" ma:_="" ma:contentTypeName="Document" ma:contentTypeID="0x010100D8950D5D4F582B40B3ADD10C1F436FE0" ma:contentTypeVersion="15" ma:contentTypeDescription="Create a new document." ma:contentTypeScope="" ma:versionID="20f257221c94581299038e0af16ca49f">
   <xsd:schema xmlns:xsd="http://www.w3.org/2001/XMLSchema" xmlns:xs="http://www.w3.org/2001/XMLSchema" xmlns:p="http://schemas.microsoft.com/office/2006/metadata/properties" xmlns:ns1="http://schemas.microsoft.com/sharepoint/v3" xmlns:ns3="9e7eb4da-0917-42ed-a1c7-820cfc42adcc" xmlns:ns4="05589d80-b106-48e2-823a-92ffebb5fee6" targetNamespace="http://schemas.microsoft.com/office/2006/metadata/properties" ma:root="true" ma:fieldsID="55bf70be2163a78b2668a8b5de6d1a65" ns1:_="" ns3:_="" ns4:_="">
     <xsd:import namespace="http://schemas.microsoft.com/sharepoint/v3"/>
@@ -13541,29 +13615,33 @@
 </ct:contentTypeSchema>
 </file>
 
-<file path=customXml/item2.xml><?xml version="1.0" encoding="utf-8"?>
-<?mso-contentType ?>
-<FormTemplates xmlns="http://schemas.microsoft.com/sharepoint/v3/contenttype/forms">
-  <Display>DocumentLibraryForm</Display>
-  <Edit>DocumentLibraryForm</Edit>
-  <New>DocumentLibraryForm</New>
-</FormTemplates>
+<file path=customXml/itemProps1.xml><?xml version="1.0" encoding="utf-8"?>
+<ds:datastoreItem xmlns:ds="http://schemas.openxmlformats.org/officeDocument/2006/customXml" ds:itemID="{C24E2E9B-602B-4FFD-AC87-E131AE87C453}">
+  <ds:schemaRefs>
+    <ds:schemaRef ds:uri="http://schemas.microsoft.com/sharepoint/v3/contenttype/forms"/>
+  </ds:schemaRefs>
+</ds:datastoreItem>
 </file>
 
-<file path=customXml/item3.xml><?xml version="1.0" encoding="utf-8"?>
-<p:properties xmlns:p="http://schemas.microsoft.com/office/2006/metadata/properties" xmlns:xsi="http://www.w3.org/2001/XMLSchema-instance" xmlns:pc="http://schemas.microsoft.com/office/infopath/2007/PartnerControls">
-  <documentManagement>
-    <_ip_UnifiedCompliancePolicyUIAction xmlns="http://schemas.microsoft.com/sharepoint/v3" xsi:nil="true"/>
-    <_ip_UnifiedCompliancePolicyProperties xmlns="http://schemas.microsoft.com/sharepoint/v3" xsi:nil="true"/>
-  </documentManagement>
-</p:properties>
+<file path=customXml/itemProps2.xml><?xml version="1.0" encoding="utf-8"?>
+<ds:datastoreItem xmlns:ds="http://schemas.openxmlformats.org/officeDocument/2006/customXml" ds:itemID="{EE48472D-1A55-4DFE-A339-720872F02B48}">
+  <ds:schemaRefs>
+    <ds:schemaRef ds:uri="http://schemas.microsoft.com/office/2006/metadata/properties"/>
+    <ds:schemaRef ds:uri="http://schemas.microsoft.com/office/infopath/2007/PartnerControls"/>
+    <ds:schemaRef ds:uri="http://schemas.microsoft.com/sharepoint/v3"/>
+  </ds:schemaRefs>
+</ds:datastoreItem>
 </file>
 
-<file path=customXml/item4.xml><?xml version="1.0" encoding="utf-8"?>
-<b:Sources xmlns:b="http://schemas.openxmlformats.org/officeDocument/2006/bibliography" xmlns="http://schemas.openxmlformats.org/officeDocument/2006/bibliography" SelectedStyle="\APASixthEditionOfficeOnline.xsl" StyleName="APA" Version="6"/>
+<file path=customXml/itemProps3.xml><?xml version="1.0" encoding="utf-8"?>
+<ds:datastoreItem xmlns:ds="http://schemas.openxmlformats.org/officeDocument/2006/customXml" ds:itemID="{F5325235-4EAD-4561-87AC-ED7A24426BB1}">
+  <ds:schemaRefs>
+    <ds:schemaRef ds:uri="http://schemas.openxmlformats.org/officeDocument/2006/bibliography"/>
+  </ds:schemaRefs>
+</ds:datastoreItem>
 </file>
 
-<file path=customXml/itemProps1.xml><?xml version="1.0" encoding="utf-8"?>
+<file path=customXml/itemProps4.xml><?xml version="1.0" encoding="utf-8"?>
 <ds:datastoreItem xmlns:ds="http://schemas.openxmlformats.org/officeDocument/2006/customXml" ds:itemID="{060FA4C1-B8BF-4F28-B23A-9B711C237D31}">
   <ds:schemaRefs>
     <ds:schemaRef ds:uri="http://schemas.microsoft.com/office/2006/metadata/contentType"/>
@@ -13581,30 +13659,4 @@
     <ds:schemaRef ds:uri="http://schemas.microsoft.com/internal/obd"/>
   </ds:schemaRefs>
 </ds:datastoreItem>
-</file>
-
-<file path=customXml/itemProps2.xml><?xml version="1.0" encoding="utf-8"?>
-<ds:datastoreItem xmlns:ds="http://schemas.openxmlformats.org/officeDocument/2006/customXml" ds:itemID="{C24E2E9B-602B-4FFD-AC87-E131AE87C453}">
-  <ds:schemaRefs>
-    <ds:schemaRef ds:uri="http://schemas.microsoft.com/sharepoint/v3/contenttype/forms"/>
-  </ds:schemaRefs>
-</ds:datastoreItem>
-</file>
-
-<file path=customXml/itemProps3.xml><?xml version="1.0" encoding="utf-8"?>
-<ds:datastoreItem xmlns:ds="http://schemas.openxmlformats.org/officeDocument/2006/customXml" ds:itemID="{EE48472D-1A55-4DFE-A339-720872F02B48}">
-  <ds:schemaRefs>
-    <ds:schemaRef ds:uri="http://schemas.microsoft.com/office/2006/metadata/properties"/>
-    <ds:schemaRef ds:uri="http://schemas.microsoft.com/office/infopath/2007/PartnerControls"/>
-    <ds:schemaRef ds:uri="http://schemas.microsoft.com/sharepoint/v3"/>
-  </ds:schemaRefs>
-</ds:datastoreItem>
-</file>
-
-<file path=customXml/itemProps4.xml><?xml version="1.0" encoding="utf-8"?>
-<ds:datastoreItem xmlns:ds="http://schemas.openxmlformats.org/officeDocument/2006/customXml" ds:itemID="{F5325235-4EAD-4561-87AC-ED7A24426BB1}">
-  <ds:schemaRefs>
-    <ds:schemaRef ds:uri="http://schemas.openxmlformats.org/officeDocument/2006/bibliography"/>
-  </ds:schemaRefs>
-</ds:datastoreItem>
 </file>
</xml_diff>

<commit_message>
#215 Final version of Accelerant Page
</commit_message>
<xml_diff>
--- a/project-sparq/#215 SPARQ Accelerant Page - SSI-RSDI RAP.docx
+++ b/project-sparq/#215 SPARQ Accelerant Page - SSI-RSDI RAP.docx
@@ -666,6 +666,40 @@
           <w:color w:val="1F3864" w:themeColor="accent1" w:themeShade="80"/>
           <w:lang w:eastAsia="ja-JP"/>
         </w:rPr>
+        <w:t xml:space="preserve">To create a BULK script to trigger a SSA interface, capture the SSA provided data, and update MAXIS cases at recertification for improved accuracy. </w:t>
+      </w:r>
+    </w:p>
+    <w:p>
+      <w:pPr>
+        <w:pStyle w:val="NoSpacing"/>
+        <w:rPr>
+          <w:rStyle w:val="IntenseEmphasis"/>
+          <w:i w:val="0"/>
+          <w:iCs w:val="0"/>
+          <w:color w:val="1F3864" w:themeColor="accent1" w:themeShade="80"/>
+          <w:lang w:eastAsia="ja-JP"/>
+        </w:rPr>
+      </w:pPr>
+    </w:p>
+    <w:p>
+      <w:pPr>
+        <w:pStyle w:val="NoSpacing"/>
+        <w:rPr>
+          <w:rStyle w:val="IntenseEmphasis"/>
+          <w:i w:val="0"/>
+          <w:iCs w:val="0"/>
+          <w:color w:val="1F3864" w:themeColor="accent1" w:themeShade="80"/>
+          <w:lang w:eastAsia="ja-JP"/>
+        </w:rPr>
+      </w:pPr>
+      <w:r>
+        <w:rPr>
+          <w:rStyle w:val="IntenseEmphasis"/>
+          <w:i w:val="0"/>
+          <w:iCs w:val="0"/>
+          <w:color w:val="1F3864" w:themeColor="accent1" w:themeShade="80"/>
+          <w:lang w:eastAsia="ja-JP"/>
+        </w:rPr>
         <w:t>To leverage the automation built within the BlueZone application to gather and verify SSA information to reduce program and payment errors</w:t>
       </w:r>
       <w:r>
@@ -1959,15 +1993,6 @@
           <w:color w:val="1F3864" w:themeColor="accent1" w:themeShade="80"/>
         </w:rPr>
       </w:pPr>
-      <w:r>
-        <w:rPr>
-          <w:rStyle w:val="IntenseEmphasis"/>
-          <w:i w:val="0"/>
-          <w:iCs w:val="0"/>
-          <w:color w:val="1F3864" w:themeColor="accent1" w:themeShade="80"/>
-        </w:rPr>
-        <w:t xml:space="preserve"> </w:t>
-      </w:r>
     </w:p>
     <w:p>
       <w:pPr>
@@ -1983,6 +2008,60 @@
           <w:color w:val="1F3864" w:themeColor="accent1" w:themeShade="80"/>
         </w:rPr>
       </w:pPr>
+      <w:r>
+        <w:rPr>
+          <w:rStyle w:val="IntenseEmphasis"/>
+          <w:i w:val="0"/>
+          <w:iCs w:val="0"/>
+          <w:color w:val="1F3864" w:themeColor="accent1" w:themeShade="80"/>
+        </w:rPr>
+        <w:t xml:space="preserve">POLI TEMP </w:t>
+      </w:r>
+      <w:r>
+        <w:rPr>
+          <w:rStyle w:val="IntenseEmphasis"/>
+          <w:i w:val="0"/>
+          <w:iCs w:val="0"/>
+          <w:color w:val="1F3864" w:themeColor="accent1" w:themeShade="80"/>
+        </w:rPr>
+        <w:t>SVES</w:t>
+      </w:r>
+      <w:r>
+        <w:rPr>
+          <w:rStyle w:val="IntenseEmphasis"/>
+          <w:i w:val="0"/>
+          <w:iCs w:val="0"/>
+          <w:color w:val="1F3864" w:themeColor="accent1" w:themeShade="80"/>
+        </w:rPr>
+        <w:t xml:space="preserve"> </w:t>
+      </w:r>
+      <w:r>
+        <w:rPr>
+          <w:rStyle w:val="IntenseEmphasis"/>
+          <w:i w:val="0"/>
+          <w:iCs w:val="0"/>
+          <w:color w:val="1F3864" w:themeColor="accent1" w:themeShade="80"/>
+        </w:rPr>
+        <w:t>TE02.12.13</w:t>
+      </w:r>
+      <w:r>
+        <w:rPr>
+          <w:rStyle w:val="IntenseEmphasis"/>
+          <w:i w:val="0"/>
+          <w:iCs w:val="0"/>
+          <w:color w:val="1F3864" w:themeColor="accent1" w:themeShade="80"/>
+        </w:rPr>
+        <w:t xml:space="preserve">: </w:t>
+      </w:r>
+      <w:r>
+        <w:rPr>
+          <w:rStyle w:val="IntenseEmphasis"/>
+          <w:i w:val="0"/>
+          <w:iCs w:val="0"/>
+          <w:color w:val="1F3864" w:themeColor="accent1" w:themeShade="80"/>
+        </w:rPr>
+        <w:t xml:space="preserve">TPQY INTERFACE                          </w:t>
+      </w:r>
     </w:p>
     <w:p>
       <w:pPr>
@@ -1998,6 +2077,15 @@
           <w:color w:val="1F3864" w:themeColor="accent1" w:themeShade="80"/>
         </w:rPr>
       </w:pPr>
+      <w:r>
+        <w:rPr>
+          <w:rStyle w:val="IntenseEmphasis"/>
+          <w:i w:val="0"/>
+          <w:iCs w:val="0"/>
+          <w:color w:val="1F3864" w:themeColor="accent1" w:themeShade="80"/>
+        </w:rPr>
+        <w:t xml:space="preserve"> </w:t>
+      </w:r>
     </w:p>
     <w:p>
       <w:pPr>
@@ -2050,7 +2138,6 @@
         <w:pBdr>
           <w:bottom w:val="single" w:sz="12" w:space="1" w:color="auto"/>
         </w:pBdr>
-        <w:jc w:val="both"/>
         <w:rPr>
           <w:rStyle w:val="IntenseEmphasis"/>
           <w:i w:val="0"/>
@@ -2065,50 +2152,20 @@
         <w:pBdr>
           <w:bottom w:val="single" w:sz="12" w:space="1" w:color="auto"/>
         </w:pBdr>
-        <w:jc w:val="both"/>
-        <w:rPr>
-          <w:rStyle w:val="IntenseEmphasis"/>
-          <w:i w:val="0"/>
-          <w:iCs w:val="0"/>
-          <w:color w:val="1F3864" w:themeColor="accent1" w:themeShade="80"/>
-        </w:rPr>
-      </w:pPr>
-    </w:p>
-    <w:p>
-      <w:pPr>
-        <w:pStyle w:val="NoSpacing"/>
-        <w:pBdr>
-          <w:bottom w:val="single" w:sz="12" w:space="1" w:color="auto"/>
-        </w:pBdr>
-        <w:rPr>
-          <w:rStyle w:val="IntenseEmphasis"/>
-          <w:i w:val="0"/>
-          <w:iCs w:val="0"/>
-          <w:color w:val="1F3864" w:themeColor="accent1" w:themeShade="80"/>
-        </w:rPr>
-      </w:pPr>
-    </w:p>
-    <w:p>
-      <w:pPr>
-        <w:pStyle w:val="NoSpacing"/>
-        <w:pBdr>
-          <w:bottom w:val="single" w:sz="12" w:space="1" w:color="auto"/>
-        </w:pBdr>
-        <w:rPr>
-          <w:rStyle w:val="IntenseEmphasis"/>
-          <w:i w:val="0"/>
-          <w:iCs w:val="0"/>
-          <w:color w:val="1F3864" w:themeColor="accent1" w:themeShade="80"/>
-        </w:rPr>
-      </w:pPr>
-      <w:r>
-        <w:rPr>
-          <w:rStyle w:val="IntenseEmphasis"/>
-          <w:i w:val="0"/>
-          <w:iCs w:val="0"/>
-          <w:color w:val="1F3864" w:themeColor="accent1" w:themeShade="80"/>
-        </w:rPr>
-        <w:lastRenderedPageBreak/>
+        <w:rPr>
+          <w:rStyle w:val="IntenseEmphasis"/>
+          <w:i w:val="0"/>
+          <w:iCs w:val="0"/>
+          <w:color w:val="1F3864" w:themeColor="accent1" w:themeShade="80"/>
+        </w:rPr>
+      </w:pPr>
+      <w:r>
+        <w:rPr>
+          <w:rStyle w:val="IntenseEmphasis"/>
+          <w:i w:val="0"/>
+          <w:iCs w:val="0"/>
+          <w:color w:val="1F3864" w:themeColor="accent1" w:themeShade="80"/>
+        </w:rPr>
         <w:t>REQUIREMENTS</w:t>
       </w:r>
     </w:p>
@@ -2846,16 +2903,70 @@
           <w:iCs w:val="0"/>
           <w:color w:val="1F3864" w:themeColor="accent1" w:themeShade="80"/>
         </w:rPr>
-        <w:t>When messages are re</w:t>
-      </w:r>
-      <w:r>
-        <w:rPr>
-          <w:rStyle w:val="IntenseEmphasis"/>
-          <w:i w:val="0"/>
-          <w:iCs w:val="0"/>
-          <w:color w:val="1F3864" w:themeColor="accent1" w:themeShade="80"/>
-        </w:rPr>
-        <w:t xml:space="preserve">turned, run DAIL Decimator to remove the messages. </w:t>
+        <w:t>When</w:t>
+      </w:r>
+      <w:r>
+        <w:rPr>
+          <w:rStyle w:val="IntenseEmphasis"/>
+          <w:i w:val="0"/>
+          <w:iCs w:val="0"/>
+          <w:color w:val="1F3864" w:themeColor="accent1" w:themeShade="80"/>
+        </w:rPr>
+        <w:t xml:space="preserve"> TPQY</w:t>
+      </w:r>
+      <w:r>
+        <w:rPr>
+          <w:rStyle w:val="IntenseEmphasis"/>
+          <w:i w:val="0"/>
+          <w:iCs w:val="0"/>
+          <w:color w:val="1F3864" w:themeColor="accent1" w:themeShade="80"/>
+        </w:rPr>
+        <w:t xml:space="preserve"> messages are re</w:t>
+      </w:r>
+      <w:r>
+        <w:rPr>
+          <w:rStyle w:val="IntenseEmphasis"/>
+          <w:i w:val="0"/>
+          <w:iCs w:val="0"/>
+          <w:color w:val="1F3864" w:themeColor="accent1" w:themeShade="80"/>
+        </w:rPr>
+        <w:t>turned, run DAIL Decimator to remove the messages</w:t>
+      </w:r>
+      <w:r>
+        <w:rPr>
+          <w:rStyle w:val="IntenseEmphasis"/>
+          <w:i w:val="0"/>
+          <w:iCs w:val="0"/>
+          <w:color w:val="1F3864" w:themeColor="accent1" w:themeShade="80"/>
+        </w:rPr>
+        <w:t xml:space="preserve"> (t</w:t>
+      </w:r>
+      <w:r>
+        <w:rPr>
+          <w:rStyle w:val="IntenseEmphasis"/>
+          <w:i w:val="0"/>
+          <w:iCs w:val="0"/>
+          <w:color w:val="1F3864" w:themeColor="accent1" w:themeShade="80"/>
+        </w:rPr>
+        <w:t xml:space="preserve">he interface information will </w:t>
+      </w:r>
+      <w:r>
+        <w:rPr>
+          <w:rStyle w:val="IntenseEmphasis"/>
+          <w:i w:val="0"/>
+          <w:iCs w:val="0"/>
+          <w:color w:val="1F3864" w:themeColor="accent1" w:themeShade="80"/>
+        </w:rPr>
+        <w:t>remain without the DAIL messages).</w:t>
+      </w:r>
+      <w:r>
+        <w:rPr>
+          <w:rStyle w:val="IntenseEmphasis"/>
+          <w:i w:val="0"/>
+          <w:iCs w:val="0"/>
+          <w:color w:val="1F3864" w:themeColor="accent1" w:themeShade="80"/>
+        </w:rPr>
+        <w:t xml:space="preserve"> </w:t>
       </w:r>
     </w:p>
     <w:p>
@@ -3925,7 +4036,34 @@
           <w:iCs w:val="0"/>
           <w:color w:val="1F3864" w:themeColor="accent1" w:themeShade="80"/>
         </w:rPr>
-        <w:t xml:space="preserve">The biggest risk is that panels are updated incorrectly. To help reduce this risk the information that was previously coded on the panels will be captured, and multiple points of validation will be added to the coding to ensure that MAXIS panels reflect what’s in the current TPQY. Points of validation will be provided on a future logic map. </w:t>
+        <w:t xml:space="preserve">Potential Data Risk – </w:t>
+      </w:r>
+      <w:r>
+        <w:rPr>
+          <w:rStyle w:val="IntenseEmphasis"/>
+          <w:i w:val="0"/>
+          <w:iCs w:val="0"/>
+          <w:color w:val="1F3864" w:themeColor="accent1" w:themeShade="80"/>
+        </w:rPr>
+        <w:t>Per POLI TEMP TE02.12.13 SVES TPQY INTERFACE</w:t>
+      </w:r>
+      <w:r>
+        <w:rPr>
+          <w:rStyle w:val="IntenseEmphasis"/>
+          <w:i w:val="0"/>
+          <w:iCs w:val="0"/>
+          <w:color w:val="1F3864" w:themeColor="accent1" w:themeShade="80"/>
+        </w:rPr>
+        <w:t xml:space="preserve"> regarding case noting: </w:t>
+      </w:r>
+      <w:r>
+        <w:rPr>
+          <w:rStyle w:val="IntenseEmphasis"/>
+          <w:i w:val="0"/>
+          <w:iCs w:val="0"/>
+          <w:color w:val="1F3864" w:themeColor="accent1" w:themeShade="80"/>
+        </w:rPr>
+        <w:t xml:space="preserve">                                                                        </w:t>
       </w:r>
     </w:p>
     <w:p>
@@ -3941,6 +4079,304 @@
           <w:color w:val="1F3864" w:themeColor="accent1" w:themeShade="80"/>
         </w:rPr>
       </w:pPr>
+      <w:r>
+        <w:rPr>
+          <w:rStyle w:val="IntenseEmphasis"/>
+          <w:i w:val="0"/>
+          <w:iCs w:val="0"/>
+          <w:color w:val="1F3864" w:themeColor="accent1" w:themeShade="80"/>
+        </w:rPr>
+        <w:tab/>
+      </w:r>
+      <w:r>
+        <w:rPr>
+          <w:rStyle w:val="IntenseEmphasis"/>
+          <w:i w:val="0"/>
+          <w:iCs w:val="0"/>
+          <w:color w:val="1F3864" w:themeColor="accent1" w:themeShade="80"/>
+        </w:rPr>
+        <w:t>Federal tax and social security information must be kept confidential</w:t>
+      </w:r>
+      <w:r>
+        <w:rPr>
+          <w:rStyle w:val="IntenseEmphasis"/>
+          <w:i w:val="0"/>
+          <w:iCs w:val="0"/>
+          <w:color w:val="1F3864" w:themeColor="accent1" w:themeShade="80"/>
+        </w:rPr>
+        <w:t xml:space="preserve"> </w:t>
+      </w:r>
+      <w:r>
+        <w:rPr>
+          <w:rStyle w:val="IntenseEmphasis"/>
+          <w:i w:val="0"/>
+          <w:iCs w:val="0"/>
+          <w:color w:val="1F3864" w:themeColor="accent1" w:themeShade="80"/>
+        </w:rPr>
+        <w:t>and requires safeguarding.</w:t>
+      </w:r>
+      <w:r>
+        <w:rPr>
+          <w:rStyle w:val="IntenseEmphasis"/>
+          <w:i w:val="0"/>
+          <w:iCs w:val="0"/>
+          <w:color w:val="1F3864" w:themeColor="accent1" w:themeShade="80"/>
+        </w:rPr>
+        <w:t xml:space="preserve"> </w:t>
+      </w:r>
+      <w:r>
+        <w:rPr>
+          <w:rStyle w:val="IntenseEmphasis"/>
+          <w:i w:val="0"/>
+          <w:iCs w:val="0"/>
+          <w:color w:val="1F3864" w:themeColor="accent1" w:themeShade="80"/>
+        </w:rPr>
+        <w:tab/>
+      </w:r>
+      <w:r>
+        <w:rPr>
+          <w:rStyle w:val="IntenseEmphasis"/>
+          <w:i w:val="0"/>
+          <w:iCs w:val="0"/>
+          <w:color w:val="1F3864" w:themeColor="accent1" w:themeShade="80"/>
+        </w:rPr>
+        <w:t>CASE/NOTE is not a secure portal and is</w:t>
+      </w:r>
+      <w:r>
+        <w:rPr>
+          <w:rStyle w:val="IntenseEmphasis"/>
+          <w:i w:val="0"/>
+          <w:iCs w:val="0"/>
+          <w:color w:val="1F3864" w:themeColor="accent1" w:themeShade="80"/>
+        </w:rPr>
+        <w:t xml:space="preserve"> </w:t>
+      </w:r>
+      <w:r>
+        <w:rPr>
+          <w:rStyle w:val="IntenseEmphasis"/>
+          <w:i w:val="0"/>
+          <w:iCs w:val="0"/>
+          <w:color w:val="1F3864" w:themeColor="accent1" w:themeShade="80"/>
+        </w:rPr>
+        <w:t xml:space="preserve">widely available to many inquiry users who do not need </w:t>
+      </w:r>
+      <w:r>
+        <w:rPr>
+          <w:rStyle w:val="IntenseEmphasis"/>
+          <w:i w:val="0"/>
+          <w:iCs w:val="0"/>
+          <w:color w:val="1F3864" w:themeColor="accent1" w:themeShade="80"/>
+        </w:rPr>
+        <w:tab/>
+      </w:r>
+      <w:r>
+        <w:rPr>
+          <w:rStyle w:val="IntenseEmphasis"/>
+          <w:i w:val="0"/>
+          <w:iCs w:val="0"/>
+          <w:color w:val="1F3864" w:themeColor="accent1" w:themeShade="80"/>
+        </w:rPr>
+        <w:t>access to IEVS</w:t>
+      </w:r>
+      <w:r>
+        <w:rPr>
+          <w:rStyle w:val="IntenseEmphasis"/>
+          <w:i w:val="0"/>
+          <w:iCs w:val="0"/>
+          <w:color w:val="1F3864" w:themeColor="accent1" w:themeShade="80"/>
+        </w:rPr>
+        <w:t xml:space="preserve"> </w:t>
+      </w:r>
+      <w:r>
+        <w:rPr>
+          <w:rStyle w:val="IntenseEmphasis"/>
+          <w:i w:val="0"/>
+          <w:iCs w:val="0"/>
+          <w:color w:val="1F3864" w:themeColor="accent1" w:themeShade="80"/>
+        </w:rPr>
+        <w:t>data match source information.  To avoid unauthorized access to</w:t>
+      </w:r>
+      <w:r>
+        <w:rPr>
+          <w:rStyle w:val="IntenseEmphasis"/>
+          <w:i w:val="0"/>
+          <w:iCs w:val="0"/>
+          <w:color w:val="1F3864" w:themeColor="accent1" w:themeShade="80"/>
+        </w:rPr>
+        <w:t xml:space="preserve"> </w:t>
+      </w:r>
+      <w:r>
+        <w:rPr>
+          <w:rStyle w:val="IntenseEmphasis"/>
+          <w:i w:val="0"/>
+          <w:iCs w:val="0"/>
+          <w:color w:val="1F3864" w:themeColor="accent1" w:themeShade="80"/>
+        </w:rPr>
+        <w:t xml:space="preserve">Federal tax </w:t>
+      </w:r>
+      <w:r>
+        <w:rPr>
+          <w:rStyle w:val="IntenseEmphasis"/>
+          <w:i w:val="0"/>
+          <w:iCs w:val="0"/>
+          <w:color w:val="1F3864" w:themeColor="accent1" w:themeShade="80"/>
+        </w:rPr>
+        <w:tab/>
+      </w:r>
+      <w:r>
+        <w:rPr>
+          <w:rStyle w:val="IntenseEmphasis"/>
+          <w:i w:val="0"/>
+          <w:iCs w:val="0"/>
+          <w:color w:val="1F3864" w:themeColor="accent1" w:themeShade="80"/>
+        </w:rPr>
+        <w:t>information and social security information, DO NOT</w:t>
+      </w:r>
+      <w:r>
+        <w:rPr>
+          <w:rStyle w:val="IntenseEmphasis"/>
+          <w:i w:val="0"/>
+          <w:iCs w:val="0"/>
+          <w:color w:val="1F3864" w:themeColor="accent1" w:themeShade="80"/>
+        </w:rPr>
+        <w:t xml:space="preserve"> </w:t>
+      </w:r>
+      <w:r>
+        <w:rPr>
+          <w:rStyle w:val="IntenseEmphasis"/>
+          <w:i w:val="0"/>
+          <w:iCs w:val="0"/>
+          <w:color w:val="1F3864" w:themeColor="accent1" w:themeShade="80"/>
+        </w:rPr>
+        <w:t>copy</w:t>
+      </w:r>
+      <w:r>
+        <w:rPr>
+          <w:rStyle w:val="IntenseEmphasis"/>
+          <w:i w:val="0"/>
+          <w:iCs w:val="0"/>
+          <w:color w:val="1F3864" w:themeColor="accent1" w:themeShade="80"/>
+        </w:rPr>
+        <w:t xml:space="preserve"> </w:t>
+      </w:r>
+      <w:r>
+        <w:rPr>
+          <w:rStyle w:val="IntenseEmphasis"/>
+          <w:i w:val="0"/>
+          <w:iCs w:val="0"/>
+          <w:color w:val="1F3864" w:themeColor="accent1" w:themeShade="80"/>
+        </w:rPr>
+        <w:t xml:space="preserve">and paste any IEVS match data source </w:t>
+      </w:r>
+      <w:r>
+        <w:rPr>
+          <w:rStyle w:val="IntenseEmphasis"/>
+          <w:i w:val="0"/>
+          <w:iCs w:val="0"/>
+          <w:color w:val="1F3864" w:themeColor="accent1" w:themeShade="80"/>
+        </w:rPr>
+        <w:lastRenderedPageBreak/>
+        <w:tab/>
+      </w:r>
+      <w:r>
+        <w:rPr>
+          <w:rStyle w:val="IntenseEmphasis"/>
+          <w:i w:val="0"/>
+          <w:iCs w:val="0"/>
+          <w:color w:val="1F3864" w:themeColor="accent1" w:themeShade="80"/>
+        </w:rPr>
+        <w:t>information, BNDX or SDXS DAIL</w:t>
+      </w:r>
+      <w:r>
+        <w:rPr>
+          <w:rStyle w:val="IntenseEmphasis"/>
+          <w:i w:val="0"/>
+          <w:iCs w:val="0"/>
+          <w:color w:val="1F3864" w:themeColor="accent1" w:themeShade="80"/>
+        </w:rPr>
+        <w:t xml:space="preserve"> </w:t>
+      </w:r>
+      <w:r>
+        <w:rPr>
+          <w:rStyle w:val="IntenseEmphasis"/>
+          <w:i w:val="0"/>
+          <w:iCs w:val="0"/>
+          <w:color w:val="1F3864" w:themeColor="accent1" w:themeShade="80"/>
+        </w:rPr>
+        <w:t xml:space="preserve">or TPQY result messages into CASE/NOTE.  However, a case </w:t>
+      </w:r>
+      <w:r>
+        <w:rPr>
+          <w:rStyle w:val="IntenseEmphasis"/>
+          <w:i w:val="0"/>
+          <w:iCs w:val="0"/>
+          <w:color w:val="1F3864" w:themeColor="accent1" w:themeShade="80"/>
+        </w:rPr>
+        <w:tab/>
+      </w:r>
+      <w:r>
+        <w:rPr>
+          <w:rStyle w:val="IntenseEmphasis"/>
+          <w:i w:val="0"/>
+          <w:iCs w:val="0"/>
+          <w:color w:val="1F3864" w:themeColor="accent1" w:themeShade="80"/>
+        </w:rPr>
+        <w:t>note could</w:t>
+      </w:r>
+      <w:r>
+        <w:rPr>
+          <w:rStyle w:val="IntenseEmphasis"/>
+          <w:i w:val="0"/>
+          <w:iCs w:val="0"/>
+          <w:color w:val="1F3864" w:themeColor="accent1" w:themeShade="80"/>
+        </w:rPr>
+        <w:t xml:space="preserve"> </w:t>
+      </w:r>
+      <w:r>
+        <w:rPr>
+          <w:rStyle w:val="IntenseEmphasis"/>
+          <w:i w:val="0"/>
+          <w:iCs w:val="0"/>
+          <w:color w:val="1F3864" w:themeColor="accent1" w:themeShade="80"/>
+        </w:rPr>
+        <w:t>make reference that an "IEVS" match or a dated TPQY response is in</w:t>
+      </w:r>
+      <w:r>
+        <w:rPr>
+          <w:rStyle w:val="IntenseEmphasis"/>
+          <w:i w:val="0"/>
+          <w:iCs w:val="0"/>
+          <w:color w:val="1F3864" w:themeColor="accent1" w:themeShade="80"/>
+        </w:rPr>
+        <w:t xml:space="preserve"> </w:t>
+      </w:r>
+      <w:r>
+        <w:rPr>
+          <w:rStyle w:val="IntenseEmphasis"/>
+          <w:i w:val="0"/>
+          <w:iCs w:val="0"/>
+          <w:color w:val="1F3864" w:themeColor="accent1" w:themeShade="80"/>
+        </w:rPr>
+        <w:t xml:space="preserve">the agency case </w:t>
+      </w:r>
+      <w:r>
+        <w:rPr>
+          <w:rStyle w:val="IntenseEmphasis"/>
+          <w:i w:val="0"/>
+          <w:iCs w:val="0"/>
+          <w:color w:val="1F3864" w:themeColor="accent1" w:themeShade="80"/>
+        </w:rPr>
+        <w:tab/>
+      </w:r>
+      <w:r>
+        <w:rPr>
+          <w:rStyle w:val="IntenseEmphasis"/>
+          <w:i w:val="0"/>
+          <w:iCs w:val="0"/>
+          <w:color w:val="1F3864" w:themeColor="accent1" w:themeShade="80"/>
+        </w:rPr>
+        <w:t xml:space="preserve">file, without revealing any detailed protected information.                                                               </w:t>
+      </w:r>
     </w:p>
     <w:p>
       <w:pPr>
@@ -3955,15 +4391,6 @@
           <w:color w:val="1F3864" w:themeColor="accent1" w:themeShade="80"/>
         </w:rPr>
       </w:pPr>
-      <w:r>
-        <w:rPr>
-          <w:rStyle w:val="IntenseEmphasis"/>
-          <w:i w:val="0"/>
-          <w:iCs w:val="0"/>
-          <w:color w:val="1F3864" w:themeColor="accent1" w:themeShade="80"/>
-        </w:rPr>
-        <w:t xml:space="preserve">There will also be a short period of time where the cases will have TPQY DAIL messages, but these will be added to the DAIL scrubber capture and delete those DAIL messages. </w:t>
-      </w:r>
     </w:p>
     <w:p>
       <w:pPr>
@@ -3978,6 +4405,15 @@
           <w:color w:val="1F3864" w:themeColor="accent1" w:themeShade="80"/>
         </w:rPr>
       </w:pPr>
+      <w:r>
+        <w:rPr>
+          <w:rStyle w:val="IntenseEmphasis"/>
+          <w:i w:val="0"/>
+          <w:iCs w:val="0"/>
+          <w:color w:val="1F3864" w:themeColor="accent1" w:themeShade="80"/>
+        </w:rPr>
+        <w:t xml:space="preserve">The biggest risk is that panels are updated incorrectly. To help reduce this risk the information that was previously coded on the panels will be captured, and multiple points of validation will be added to the coding to ensure that MAXIS panels reflect what’s in the current TPQY. Points of validation will be provided on a future logic map. </w:t>
+      </w:r>
     </w:p>
     <w:p>
       <w:pPr>
@@ -3992,6 +4428,29 @@
           <w:color w:val="1F3864" w:themeColor="accent1" w:themeShade="80"/>
         </w:rPr>
       </w:pPr>
+    </w:p>
+    <w:p>
+      <w:pPr>
+        <w:pStyle w:val="NoSpacing"/>
+        <w:pBdr>
+          <w:bottom w:val="single" w:sz="12" w:space="1" w:color="auto"/>
+        </w:pBdr>
+        <w:rPr>
+          <w:rStyle w:val="IntenseEmphasis"/>
+          <w:i w:val="0"/>
+          <w:iCs w:val="0"/>
+          <w:color w:val="1F3864" w:themeColor="accent1" w:themeShade="80"/>
+        </w:rPr>
+      </w:pPr>
+      <w:r>
+        <w:rPr>
+          <w:rStyle w:val="IntenseEmphasis"/>
+          <w:i w:val="0"/>
+          <w:iCs w:val="0"/>
+          <w:color w:val="1F3864" w:themeColor="accent1" w:themeShade="80"/>
+        </w:rPr>
+        <w:t xml:space="preserve">There will also be a short period of time where the cases will have TPQY DAIL messages, but these will be added to the DAIL scrubber capture and delete those DAIL messages. </w:t>
+      </w:r>
     </w:p>
     <w:p>
       <w:pPr>
@@ -5622,6 +6081,15 @@
         </w:rPr>
         <w:t>Within last 7-10 days of last eligibility month</w:t>
       </w:r>
+      <w:r>
+        <w:rPr>
+          <w:rStyle w:val="IntenseEmphasis"/>
+          <w:i w:val="0"/>
+          <w:iCs w:val="0"/>
+          <w:color w:val="1F3864" w:themeColor="accent1" w:themeShade="80"/>
+        </w:rPr>
+        <w:t xml:space="preserve">. Per POLI TEMP TE02.12.13 SVES TPQY INTERFACE the DAIL response should be received from SSA within 2-3 days. </w:t>
+      </w:r>
     </w:p>
     <w:p>
       <w:pPr>
@@ -6482,7 +6950,6 @@
                 <w:sz w:val="20"/>
                 <w:szCs w:val="20"/>
               </w:rPr>
-              <w:lastRenderedPageBreak/>
               <w:t>Decision Makers</w:t>
             </w:r>
             <w:r>
@@ -7108,7 +7575,13 @@
                 <w:color w:val="1F3864" w:themeColor="accent1" w:themeShade="80"/>
                 <w:lang w:eastAsia="ja-JP"/>
               </w:rPr>
-              <w:t>Decision Maker – Health Care</w:t>
+              <w:t>S</w:t>
+            </w:r>
+            <w:r>
+              <w:rPr>
+                <w:lang w:eastAsia="ja-JP"/>
+              </w:rPr>
+              <w:t>takeholder- Health Care Program Manager</w:t>
             </w:r>
           </w:p>
         </w:tc>
@@ -7352,13 +7825,112 @@
           <w:color w:val="1F3864" w:themeColor="accent1" w:themeShade="80"/>
         </w:rPr>
       </w:pPr>
-      <w:r>
-        <w:rPr>
-          <w:rStyle w:val="IntenseEmphasis"/>
-          <w:i w:val="0"/>
-          <w:iCs w:val="0"/>
-          <w:color w:val="1F3864" w:themeColor="accent1" w:themeShade="80"/>
-        </w:rPr>
+    </w:p>
+    <w:p>
+      <w:pPr>
+        <w:pStyle w:val="NoSpacing"/>
+        <w:pBdr>
+          <w:bottom w:val="single" w:sz="12" w:space="1" w:color="auto"/>
+        </w:pBdr>
+        <w:rPr>
+          <w:rStyle w:val="IntenseEmphasis"/>
+          <w:i w:val="0"/>
+          <w:iCs w:val="0"/>
+          <w:color w:val="1F3864" w:themeColor="accent1" w:themeShade="80"/>
+        </w:rPr>
+      </w:pPr>
+    </w:p>
+    <w:p>
+      <w:pPr>
+        <w:pStyle w:val="NoSpacing"/>
+        <w:pBdr>
+          <w:bottom w:val="single" w:sz="12" w:space="1" w:color="auto"/>
+        </w:pBdr>
+        <w:rPr>
+          <w:rStyle w:val="IntenseEmphasis"/>
+          <w:i w:val="0"/>
+          <w:iCs w:val="0"/>
+          <w:color w:val="1F3864" w:themeColor="accent1" w:themeShade="80"/>
+        </w:rPr>
+      </w:pPr>
+    </w:p>
+    <w:p>
+      <w:pPr>
+        <w:pStyle w:val="NoSpacing"/>
+        <w:pBdr>
+          <w:bottom w:val="single" w:sz="12" w:space="1" w:color="auto"/>
+        </w:pBdr>
+        <w:rPr>
+          <w:rStyle w:val="IntenseEmphasis"/>
+          <w:i w:val="0"/>
+          <w:iCs w:val="0"/>
+          <w:color w:val="1F3864" w:themeColor="accent1" w:themeShade="80"/>
+        </w:rPr>
+      </w:pPr>
+    </w:p>
+    <w:p>
+      <w:pPr>
+        <w:pStyle w:val="NoSpacing"/>
+        <w:pBdr>
+          <w:bottom w:val="single" w:sz="12" w:space="1" w:color="auto"/>
+        </w:pBdr>
+        <w:rPr>
+          <w:rStyle w:val="IntenseEmphasis"/>
+          <w:i w:val="0"/>
+          <w:iCs w:val="0"/>
+          <w:color w:val="1F3864" w:themeColor="accent1" w:themeShade="80"/>
+        </w:rPr>
+      </w:pPr>
+    </w:p>
+    <w:p>
+      <w:pPr>
+        <w:pStyle w:val="NoSpacing"/>
+        <w:pBdr>
+          <w:bottom w:val="single" w:sz="12" w:space="1" w:color="auto"/>
+        </w:pBdr>
+        <w:rPr>
+          <w:rStyle w:val="IntenseEmphasis"/>
+          <w:i w:val="0"/>
+          <w:iCs w:val="0"/>
+          <w:color w:val="1F3864" w:themeColor="accent1" w:themeShade="80"/>
+        </w:rPr>
+      </w:pPr>
+    </w:p>
+    <w:p>
+      <w:pPr>
+        <w:pStyle w:val="NoSpacing"/>
+        <w:pBdr>
+          <w:bottom w:val="single" w:sz="12" w:space="1" w:color="auto"/>
+        </w:pBdr>
+        <w:rPr>
+          <w:rStyle w:val="IntenseEmphasis"/>
+          <w:i w:val="0"/>
+          <w:iCs w:val="0"/>
+          <w:color w:val="1F3864" w:themeColor="accent1" w:themeShade="80"/>
+        </w:rPr>
+      </w:pPr>
+    </w:p>
+    <w:p>
+      <w:pPr>
+        <w:pStyle w:val="NoSpacing"/>
+        <w:pBdr>
+          <w:bottom w:val="single" w:sz="12" w:space="1" w:color="auto"/>
+        </w:pBdr>
+        <w:rPr>
+          <w:rStyle w:val="IntenseEmphasis"/>
+          <w:i w:val="0"/>
+          <w:iCs w:val="0"/>
+          <w:color w:val="1F3864" w:themeColor="accent1" w:themeShade="80"/>
+        </w:rPr>
+      </w:pPr>
+      <w:r>
+        <w:rPr>
+          <w:rStyle w:val="IntenseEmphasis"/>
+          <w:i w:val="0"/>
+          <w:iCs w:val="0"/>
+          <w:color w:val="1F3864" w:themeColor="accent1" w:themeShade="80"/>
+        </w:rPr>
+        <w:lastRenderedPageBreak/>
         <w:t>DESIRED RESULTS</w:t>
       </w:r>
       <w:r>
@@ -8263,7 +8835,6 @@
           <w:iCs w:val="0"/>
           <w:color w:val="1F3864" w:themeColor="accent1" w:themeShade="80"/>
         </w:rPr>
-        <w:lastRenderedPageBreak/>
         <w:t>Time to gather and update SA information via automation</w:t>
       </w:r>
     </w:p>
@@ -8294,6 +8865,30 @@
     <w:p>
       <w:pPr>
         <w:pStyle w:val="NoSpacing"/>
+        <w:numPr>
+          <w:ilvl w:val="0"/>
+          <w:numId w:val="3"/>
+        </w:numPr>
+        <w:rPr>
+          <w:rStyle w:val="IntenseEmphasis"/>
+          <w:i w:val="0"/>
+          <w:iCs w:val="0"/>
+          <w:color w:val="1F3864" w:themeColor="accent1" w:themeShade="80"/>
+        </w:rPr>
+      </w:pPr>
+      <w:r>
+        <w:rPr>
+          <w:rStyle w:val="IntenseEmphasis"/>
+          <w:i w:val="0"/>
+          <w:iCs w:val="0"/>
+          <w:color w:val="1F3864" w:themeColor="accent1" w:themeShade="80"/>
+        </w:rPr>
+        <w:t xml:space="preserve">Is there an issue with getting information from interface 40+ days before review? SSI information can change frequently (add TPQY date to case note as part of verification). </w:t>
+      </w:r>
+    </w:p>
+    <w:p>
+      <w:pPr>
+        <w:pStyle w:val="NoSpacing"/>
         <w:rPr>
           <w:rStyle w:val="IntenseEmphasis"/>
           <w:i w:val="0"/>
@@ -8337,7 +8932,7 @@
           <w:iCs w:val="0"/>
           <w:color w:val="1F3864" w:themeColor="accent1" w:themeShade="80"/>
         </w:rPr>
-        <w:t xml:space="preserve">Discover on above tasks and information to be determined. </w:t>
+        <w:t>Discover on above tasks and information to be determined.</w:t>
       </w:r>
     </w:p>
     <w:p>
@@ -9135,7 +9730,67 @@
           <w:sz w:val="22"/>
           <w:szCs w:val="22"/>
         </w:rPr>
-        <w:t xml:space="preserve">Currently there is a project where SSR and OS staff are manually researching these cases in SOLQ-1 and updating a spreadsheet. The information in the table below are the categories of the information and the action needed by those staff. </w:t>
+        <w:t>There was a</w:t>
+      </w:r>
+      <w:r>
+        <w:rPr>
+          <w:rStyle w:val="IntenseEmphasis"/>
+          <w:rFonts w:ascii="Calibri" w:hAnsi="Calibri" w:cs="Calibri"/>
+          <w:i w:val="0"/>
+          <w:iCs w:val="0"/>
+          <w:color w:val="1F3864" w:themeColor="accent1" w:themeShade="80"/>
+          <w:sz w:val="22"/>
+          <w:szCs w:val="22"/>
+        </w:rPr>
+        <w:t xml:space="preserve"> project </w:t>
+      </w:r>
+      <w:r>
+        <w:rPr>
+          <w:rStyle w:val="IntenseEmphasis"/>
+          <w:rFonts w:ascii="Calibri" w:hAnsi="Calibri" w:cs="Calibri"/>
+          <w:i w:val="0"/>
+          <w:iCs w:val="0"/>
+          <w:color w:val="1F3864" w:themeColor="accent1" w:themeShade="80"/>
+          <w:sz w:val="22"/>
+          <w:szCs w:val="22"/>
+        </w:rPr>
+        <w:t xml:space="preserve">prior to the recertification waiver </w:t>
+      </w:r>
+      <w:r>
+        <w:rPr>
+          <w:rStyle w:val="IntenseEmphasis"/>
+          <w:rFonts w:ascii="Calibri" w:hAnsi="Calibri" w:cs="Calibri"/>
+          <w:i w:val="0"/>
+          <w:iCs w:val="0"/>
+          <w:color w:val="1F3864" w:themeColor="accent1" w:themeShade="80"/>
+          <w:sz w:val="22"/>
+          <w:szCs w:val="22"/>
+        </w:rPr>
+        <w:t>where SSR and OS staff are manually researching these cases in SOLQ-1 and updating a spreadsheet. T</w:t>
+      </w:r>
+      <w:r>
+        <w:rPr>
+          <w:rStyle w:val="IntenseEmphasis"/>
+          <w:rFonts w:ascii="Calibri" w:hAnsi="Calibri" w:cs="Calibri"/>
+          <w:i w:val="0"/>
+          <w:iCs w:val="0"/>
+          <w:color w:val="1F3864" w:themeColor="accent1" w:themeShade="80"/>
+          <w:sz w:val="22"/>
+          <w:szCs w:val="22"/>
+        </w:rPr>
+        <w:t xml:space="preserve">his project will greatly inform the </w:t>
+      </w:r>
+      <w:r>
+        <w:rPr>
+          <w:rStyle w:val="IntenseEmphasis"/>
+          <w:rFonts w:ascii="Calibri" w:hAnsi="Calibri" w:cs="Calibri"/>
+          <w:i w:val="0"/>
+          <w:iCs w:val="0"/>
+          <w:color w:val="1F3864" w:themeColor="accent1" w:themeShade="80"/>
+          <w:sz w:val="22"/>
+          <w:szCs w:val="22"/>
+        </w:rPr>
+        <w:t>SSI/RSDI Recertification Accuracy Project.</w:t>
       </w:r>
     </w:p>
     <w:p>
@@ -9153,1280 +9808,51 @@
         </w:rPr>
       </w:pPr>
     </w:p>
-    <w:tbl>
-      <w:tblPr>
-        <w:tblW w:w="9400" w:type="dxa"/>
-        <w:tblCellMar>
-          <w:top w:w="15" w:type="dxa"/>
-          <w:bottom w:w="15" w:type="dxa"/>
-        </w:tblCellMar>
-        <w:tblLook w:val="04A0" w:firstRow="1" w:lastRow="0" w:firstColumn="1" w:lastColumn="0" w:noHBand="0" w:noVBand="1"/>
-      </w:tblPr>
-      <w:tblGrid>
-        <w:gridCol w:w="3540"/>
-        <w:gridCol w:w="5860"/>
-      </w:tblGrid>
-      <w:tr>
-        <w:trPr>
-          <w:trHeight w:val="465"/>
-        </w:trPr>
-        <w:tc>
-          <w:tcPr>
-            <w:tcW w:w="3540" w:type="dxa"/>
-            <w:tcBorders>
-              <w:top w:val="nil"/>
-              <w:left w:val="nil"/>
-              <w:bottom w:val="nil"/>
-              <w:right w:val="nil"/>
-            </w:tcBorders>
-            <w:vAlign w:val="center"/>
-            <w:hideMark/>
-          </w:tcPr>
-          <w:p>
-            <w:pPr>
-              <w:spacing w:after="0" w:line="240" w:lineRule="auto"/>
-              <w:jc w:val="center"/>
-              <w:rPr>
-                <w:rFonts w:ascii="Calibri" w:eastAsia="Times New Roman" w:hAnsi="Calibri" w:cs="Calibri"/>
-                <w:b/>
-                <w:bCs/>
-                <w:color w:val="000000"/>
-                <w:sz w:val="28"/>
-                <w:szCs w:val="28"/>
-              </w:rPr>
-            </w:pPr>
-            <w:r>
-              <w:rPr>
-                <w:rFonts w:ascii="Calibri" w:eastAsia="Times New Roman" w:hAnsi="Calibri" w:cs="Calibri"/>
-                <w:b/>
-                <w:bCs/>
-                <w:color w:val="000000"/>
-                <w:sz w:val="28"/>
-                <w:szCs w:val="28"/>
-              </w:rPr>
-              <w:t>SSI/RSDI Review</w:t>
-            </w:r>
-          </w:p>
-        </w:tc>
-        <w:tc>
-          <w:tcPr>
-            <w:tcW w:w="5860" w:type="dxa"/>
-            <w:tcBorders>
-              <w:top w:val="nil"/>
-              <w:left w:val="nil"/>
-              <w:bottom w:val="nil"/>
-              <w:right w:val="nil"/>
-            </w:tcBorders>
-            <w:vAlign w:val="bottom"/>
-            <w:hideMark/>
-          </w:tcPr>
-          <w:p>
-            <w:pPr>
-              <w:spacing w:after="0" w:line="240" w:lineRule="auto"/>
-              <w:rPr>
-                <w:rFonts w:ascii="Calibri" w:eastAsia="Times New Roman" w:hAnsi="Calibri" w:cs="Calibri"/>
-                <w:b/>
-                <w:bCs/>
-                <w:color w:val="000000"/>
-                <w:sz w:val="28"/>
-                <w:szCs w:val="28"/>
-              </w:rPr>
-            </w:pPr>
-            <w:r>
-              <w:rPr>
-                <w:rFonts w:ascii="Calibri" w:eastAsia="Times New Roman" w:hAnsi="Calibri" w:cs="Calibri"/>
-                <w:b/>
-                <w:bCs/>
-                <w:color w:val="000000"/>
-                <w:sz w:val="28"/>
-                <w:szCs w:val="28"/>
-              </w:rPr>
-              <w:t>Action Needed</w:t>
-            </w:r>
-          </w:p>
-        </w:tc>
-      </w:tr>
-      <w:tr>
-        <w:trPr>
-          <w:trHeight w:val="600"/>
-        </w:trPr>
-        <w:tc>
-          <w:tcPr>
-            <w:tcW w:w="3540" w:type="dxa"/>
-            <w:tcBorders>
-              <w:top w:val="single" w:sz="8" w:space="0" w:color="auto"/>
-              <w:left w:val="single" w:sz="8" w:space="0" w:color="auto"/>
-              <w:bottom w:val="single" w:sz="8" w:space="0" w:color="auto"/>
-              <w:right w:val="single" w:sz="8" w:space="0" w:color="auto"/>
-            </w:tcBorders>
-            <w:shd w:val="clear" w:color="000000" w:fill="A9D08E"/>
-            <w:vAlign w:val="center"/>
-            <w:hideMark/>
-          </w:tcPr>
-          <w:p>
-            <w:pPr>
-              <w:spacing w:after="0" w:line="240" w:lineRule="auto"/>
-              <w:rPr>
-                <w:rFonts w:ascii="Calibri" w:eastAsia="Times New Roman" w:hAnsi="Calibri" w:cs="Calibri"/>
-                <w:b/>
-                <w:bCs/>
-              </w:rPr>
-            </w:pPr>
-            <w:r>
-              <w:rPr>
-                <w:rFonts w:ascii="Calibri" w:eastAsia="Times New Roman" w:hAnsi="Calibri" w:cs="Calibri"/>
-                <w:b/>
-                <w:bCs/>
-              </w:rPr>
-              <w:t>What is the amount of SSI coded in Maxis?</w:t>
-            </w:r>
-          </w:p>
-        </w:tc>
-        <w:tc>
-          <w:tcPr>
-            <w:tcW w:w="5860" w:type="dxa"/>
-            <w:tcBorders>
-              <w:top w:val="single" w:sz="8" w:space="0" w:color="auto"/>
-              <w:left w:val="nil"/>
-              <w:bottom w:val="single" w:sz="8" w:space="0" w:color="auto"/>
-              <w:right w:val="single" w:sz="8" w:space="0" w:color="auto"/>
-            </w:tcBorders>
-            <w:vAlign w:val="center"/>
-            <w:hideMark/>
-          </w:tcPr>
-          <w:p>
-            <w:pPr>
-              <w:spacing w:after="0" w:line="240" w:lineRule="auto"/>
-              <w:rPr>
-                <w:rFonts w:ascii="Calibri" w:eastAsia="Times New Roman" w:hAnsi="Calibri" w:cs="Calibri"/>
-                <w:color w:val="000000"/>
-              </w:rPr>
-            </w:pPr>
-            <w:r>
-              <w:rPr>
-                <w:rFonts w:ascii="Calibri" w:eastAsia="Times New Roman" w:hAnsi="Calibri" w:cs="Calibri"/>
-                <w:color w:val="000000"/>
-              </w:rPr>
-              <w:t>Review STAT/UNEA.  Enter numeric value is this column.</w:t>
-            </w:r>
-          </w:p>
-        </w:tc>
-      </w:tr>
-      <w:tr>
-        <w:trPr>
-          <w:trHeight w:val="900"/>
-        </w:trPr>
-        <w:tc>
-          <w:tcPr>
-            <w:tcW w:w="3540" w:type="dxa"/>
-            <w:tcBorders>
-              <w:top w:val="single" w:sz="8" w:space="0" w:color="auto"/>
-              <w:left w:val="single" w:sz="8" w:space="0" w:color="auto"/>
-              <w:bottom w:val="single" w:sz="8" w:space="0" w:color="auto"/>
-              <w:right w:val="single" w:sz="8" w:space="0" w:color="auto"/>
-            </w:tcBorders>
-            <w:shd w:val="clear" w:color="000000" w:fill="C6E0B4"/>
-            <w:vAlign w:val="center"/>
-            <w:hideMark/>
-          </w:tcPr>
-          <w:p>
-            <w:pPr>
-              <w:spacing w:after="0" w:line="240" w:lineRule="auto"/>
-              <w:rPr>
-                <w:rFonts w:ascii="Calibri" w:eastAsia="Times New Roman" w:hAnsi="Calibri" w:cs="Calibri"/>
-                <w:b/>
-                <w:bCs/>
-              </w:rPr>
-            </w:pPr>
-            <w:r>
-              <w:rPr>
-                <w:rFonts w:ascii="Calibri" w:eastAsia="Times New Roman" w:hAnsi="Calibri" w:cs="Calibri"/>
-                <w:b/>
-                <w:bCs/>
-              </w:rPr>
-              <w:t>What is the amount of SSI shown in SOQ-L?</w:t>
-            </w:r>
-          </w:p>
-        </w:tc>
-        <w:tc>
-          <w:tcPr>
-            <w:tcW w:w="5860" w:type="dxa"/>
-            <w:tcBorders>
-              <w:top w:val="nil"/>
-              <w:left w:val="nil"/>
-              <w:bottom w:val="single" w:sz="8" w:space="0" w:color="auto"/>
-              <w:right w:val="single" w:sz="8" w:space="0" w:color="auto"/>
-            </w:tcBorders>
-            <w:vAlign w:val="center"/>
-            <w:hideMark/>
-          </w:tcPr>
-          <w:p>
-            <w:pPr>
-              <w:spacing w:after="0" w:line="240" w:lineRule="auto"/>
-              <w:rPr>
-                <w:rFonts w:ascii="Calibri" w:eastAsia="Times New Roman" w:hAnsi="Calibri" w:cs="Calibri"/>
-                <w:color w:val="000000"/>
-              </w:rPr>
-            </w:pPr>
-            <w:r>
-              <w:rPr>
-                <w:rFonts w:ascii="Calibri" w:eastAsia="Times New Roman" w:hAnsi="Calibri" w:cs="Calibri"/>
-                <w:color w:val="000000"/>
-              </w:rPr>
-              <w:t>Review the SSI Tab in Verify MN (Sol-Q).  Enter numeric value in this column.  If there is a recoupment, add net amount to NOTES column.</w:t>
-            </w:r>
-          </w:p>
-        </w:tc>
-      </w:tr>
-      <w:tr>
-        <w:trPr>
-          <w:trHeight w:val="600"/>
-        </w:trPr>
-        <w:tc>
-          <w:tcPr>
-            <w:tcW w:w="3540" w:type="dxa"/>
-            <w:tcBorders>
-              <w:top w:val="single" w:sz="8" w:space="0" w:color="auto"/>
-              <w:left w:val="single" w:sz="8" w:space="0" w:color="auto"/>
-              <w:bottom w:val="single" w:sz="8" w:space="0" w:color="auto"/>
-              <w:right w:val="single" w:sz="8" w:space="0" w:color="auto"/>
-            </w:tcBorders>
-            <w:shd w:val="clear" w:color="000000" w:fill="E2EFDA"/>
-            <w:vAlign w:val="center"/>
-            <w:hideMark/>
-          </w:tcPr>
-          <w:p>
-            <w:pPr>
-              <w:spacing w:after="0" w:line="240" w:lineRule="auto"/>
-              <w:rPr>
-                <w:rFonts w:ascii="Calibri" w:eastAsia="Times New Roman" w:hAnsi="Calibri" w:cs="Calibri"/>
-                <w:b/>
-                <w:bCs/>
-              </w:rPr>
-            </w:pPr>
-            <w:r>
-              <w:rPr>
-                <w:rFonts w:ascii="Calibri" w:eastAsia="Times New Roman" w:hAnsi="Calibri" w:cs="Calibri"/>
-                <w:b/>
-                <w:bCs/>
-              </w:rPr>
-              <w:t>Is the Suffix of the SSI Claim # the same in both MAXIS and SOL-Q?</w:t>
-            </w:r>
-          </w:p>
-        </w:tc>
-        <w:tc>
-          <w:tcPr>
-            <w:tcW w:w="5860" w:type="dxa"/>
-            <w:tcBorders>
-              <w:top w:val="nil"/>
-              <w:left w:val="nil"/>
-              <w:bottom w:val="single" w:sz="8" w:space="0" w:color="auto"/>
-              <w:right w:val="single" w:sz="8" w:space="0" w:color="auto"/>
-            </w:tcBorders>
-            <w:vAlign w:val="center"/>
-            <w:hideMark/>
-          </w:tcPr>
-          <w:p>
-            <w:pPr>
-              <w:spacing w:after="0" w:line="240" w:lineRule="auto"/>
-              <w:rPr>
-                <w:rFonts w:ascii="Calibri" w:eastAsia="Times New Roman" w:hAnsi="Calibri" w:cs="Calibri"/>
-                <w:color w:val="000000"/>
-              </w:rPr>
-            </w:pPr>
-            <w:r>
-              <w:rPr>
-                <w:rFonts w:ascii="Calibri" w:eastAsia="Times New Roman" w:hAnsi="Calibri" w:cs="Calibri"/>
-                <w:color w:val="000000"/>
-              </w:rPr>
-              <w:t>Review STAT/UNEA and Verify MN (Sol-Q).  Enter Yes or No from the drop down in this column.</w:t>
-            </w:r>
-          </w:p>
-        </w:tc>
-      </w:tr>
-      <w:tr>
-        <w:trPr>
-          <w:trHeight w:val="1200"/>
-        </w:trPr>
-        <w:tc>
-          <w:tcPr>
-            <w:tcW w:w="3540" w:type="dxa"/>
-            <w:tcBorders>
-              <w:top w:val="single" w:sz="8" w:space="0" w:color="auto"/>
-              <w:left w:val="single" w:sz="8" w:space="0" w:color="auto"/>
-              <w:bottom w:val="single" w:sz="8" w:space="0" w:color="auto"/>
-              <w:right w:val="single" w:sz="8" w:space="0" w:color="auto"/>
-            </w:tcBorders>
-            <w:shd w:val="clear" w:color="000000" w:fill="B1A0B6"/>
-            <w:vAlign w:val="center"/>
-            <w:hideMark/>
-          </w:tcPr>
-          <w:p>
-            <w:pPr>
-              <w:spacing w:after="0" w:line="240" w:lineRule="auto"/>
-              <w:rPr>
-                <w:rFonts w:ascii="Calibri" w:eastAsia="Times New Roman" w:hAnsi="Calibri" w:cs="Calibri"/>
-                <w:b/>
-                <w:bCs/>
-              </w:rPr>
-            </w:pPr>
-            <w:r>
-              <w:rPr>
-                <w:rFonts w:ascii="Calibri" w:eastAsia="Times New Roman" w:hAnsi="Calibri" w:cs="Calibri"/>
-                <w:b/>
-                <w:bCs/>
-              </w:rPr>
-              <w:t>Does the DISA start date in Maxis match the SOL-Q onset date?</w:t>
-            </w:r>
-          </w:p>
-        </w:tc>
-        <w:tc>
-          <w:tcPr>
-            <w:tcW w:w="5860" w:type="dxa"/>
-            <w:tcBorders>
-              <w:top w:val="nil"/>
-              <w:left w:val="nil"/>
-              <w:bottom w:val="single" w:sz="8" w:space="0" w:color="auto"/>
-              <w:right w:val="single" w:sz="8" w:space="0" w:color="auto"/>
-            </w:tcBorders>
-            <w:vAlign w:val="center"/>
-            <w:hideMark/>
-          </w:tcPr>
-          <w:p>
-            <w:pPr>
-              <w:spacing w:after="0" w:line="240" w:lineRule="auto"/>
-              <w:rPr>
-                <w:rFonts w:ascii="Calibri" w:eastAsia="Times New Roman" w:hAnsi="Calibri" w:cs="Calibri"/>
-                <w:color w:val="000000"/>
-              </w:rPr>
-            </w:pPr>
-            <w:r>
-              <w:rPr>
-                <w:rFonts w:ascii="Calibri" w:eastAsia="Times New Roman" w:hAnsi="Calibri" w:cs="Calibri"/>
-                <w:color w:val="000000"/>
-              </w:rPr>
-              <w:t>Review STAT/DISA and Verify MN (SOL-Q).  Enter Yes or No from the drop down in this column.  If there is more than one Disability onset date in Verify MN (Sol-Q), please indicate earliest Disability Onset date in the NOTES column.</w:t>
-            </w:r>
-          </w:p>
-        </w:tc>
-      </w:tr>
-      <w:tr>
-        <w:trPr>
-          <w:trHeight w:val="600"/>
-        </w:trPr>
-        <w:tc>
-          <w:tcPr>
-            <w:tcW w:w="3540" w:type="dxa"/>
-            <w:tcBorders>
-              <w:top w:val="single" w:sz="8" w:space="0" w:color="auto"/>
-              <w:left w:val="single" w:sz="8" w:space="0" w:color="auto"/>
-              <w:bottom w:val="single" w:sz="8" w:space="0" w:color="auto"/>
-              <w:right w:val="single" w:sz="8" w:space="0" w:color="auto"/>
-            </w:tcBorders>
-            <w:shd w:val="clear" w:color="000000" w:fill="9BC2E6"/>
-            <w:vAlign w:val="center"/>
-            <w:hideMark/>
-          </w:tcPr>
-          <w:p>
-            <w:pPr>
-              <w:spacing w:after="0" w:line="240" w:lineRule="auto"/>
-              <w:rPr>
-                <w:rFonts w:ascii="Calibri" w:eastAsia="Times New Roman" w:hAnsi="Calibri" w:cs="Calibri"/>
-                <w:b/>
-                <w:bCs/>
-              </w:rPr>
-            </w:pPr>
-            <w:r>
-              <w:rPr>
-                <w:rFonts w:ascii="Calibri" w:eastAsia="Times New Roman" w:hAnsi="Calibri" w:cs="Calibri"/>
-                <w:b/>
-                <w:bCs/>
-              </w:rPr>
-              <w:t>Is there RSDI?  If so, what is the amount coded in Maxis?</w:t>
-            </w:r>
-          </w:p>
-        </w:tc>
-        <w:tc>
-          <w:tcPr>
-            <w:tcW w:w="5860" w:type="dxa"/>
-            <w:tcBorders>
-              <w:top w:val="nil"/>
-              <w:left w:val="nil"/>
-              <w:bottom w:val="single" w:sz="8" w:space="0" w:color="auto"/>
-              <w:right w:val="single" w:sz="8" w:space="0" w:color="auto"/>
-            </w:tcBorders>
-            <w:vAlign w:val="center"/>
-            <w:hideMark/>
-          </w:tcPr>
-          <w:p>
-            <w:pPr>
-              <w:spacing w:after="0" w:line="240" w:lineRule="auto"/>
-              <w:rPr>
-                <w:rFonts w:ascii="Calibri" w:eastAsia="Times New Roman" w:hAnsi="Calibri" w:cs="Calibri"/>
-                <w:color w:val="000000"/>
-              </w:rPr>
-            </w:pPr>
-            <w:r>
-              <w:rPr>
-                <w:rFonts w:ascii="Calibri" w:eastAsia="Times New Roman" w:hAnsi="Calibri" w:cs="Calibri"/>
-                <w:color w:val="000000"/>
-              </w:rPr>
-              <w:t>Review STAT/UNEA.  Enter numeric value in this column.  If no RSDI coded on STAT/UNEA, leave blank.</w:t>
-            </w:r>
-          </w:p>
-        </w:tc>
-      </w:tr>
-      <w:tr>
-        <w:trPr>
-          <w:trHeight w:val="1200"/>
-        </w:trPr>
-        <w:tc>
-          <w:tcPr>
-            <w:tcW w:w="3540" w:type="dxa"/>
-            <w:tcBorders>
-              <w:top w:val="single" w:sz="8" w:space="0" w:color="auto"/>
-              <w:left w:val="single" w:sz="8" w:space="0" w:color="auto"/>
-              <w:bottom w:val="single" w:sz="8" w:space="0" w:color="auto"/>
-              <w:right w:val="single" w:sz="8" w:space="0" w:color="auto"/>
-            </w:tcBorders>
-            <w:shd w:val="clear" w:color="000000" w:fill="BDD7EE"/>
-            <w:vAlign w:val="center"/>
-            <w:hideMark/>
-          </w:tcPr>
-          <w:p>
-            <w:pPr>
-              <w:spacing w:after="0" w:line="240" w:lineRule="auto"/>
-              <w:rPr>
-                <w:rFonts w:ascii="Calibri" w:eastAsia="Times New Roman" w:hAnsi="Calibri" w:cs="Calibri"/>
-                <w:b/>
-                <w:bCs/>
-              </w:rPr>
-            </w:pPr>
-            <w:r>
-              <w:rPr>
-                <w:rFonts w:ascii="Calibri" w:eastAsia="Times New Roman" w:hAnsi="Calibri" w:cs="Calibri"/>
-                <w:b/>
-                <w:bCs/>
-              </w:rPr>
-              <w:t>What is the amount of RSDI shown in SOL-Q?</w:t>
-            </w:r>
-          </w:p>
-        </w:tc>
-        <w:tc>
-          <w:tcPr>
-            <w:tcW w:w="5860" w:type="dxa"/>
-            <w:tcBorders>
-              <w:top w:val="nil"/>
-              <w:left w:val="nil"/>
-              <w:bottom w:val="single" w:sz="8" w:space="0" w:color="auto"/>
-              <w:right w:val="single" w:sz="8" w:space="0" w:color="auto"/>
-            </w:tcBorders>
-            <w:vAlign w:val="center"/>
-            <w:hideMark/>
-          </w:tcPr>
-          <w:p>
-            <w:pPr>
-              <w:spacing w:after="0" w:line="240" w:lineRule="auto"/>
-              <w:rPr>
-                <w:rFonts w:ascii="Calibri" w:eastAsia="Times New Roman" w:hAnsi="Calibri" w:cs="Calibri"/>
-                <w:color w:val="000000"/>
-              </w:rPr>
-            </w:pPr>
-            <w:r>
-              <w:rPr>
-                <w:rFonts w:ascii="Calibri" w:eastAsia="Times New Roman" w:hAnsi="Calibri" w:cs="Calibri"/>
-                <w:color w:val="000000"/>
-              </w:rPr>
-              <w:t>Review the RSDI Tab and/or the Cross Reference Entitlement Link in Verify MN (Sol-Q).  Enter numeric value in this column.  If there is no RSDI coded on STAT/UNEA, please add RSDI information to the NOTES column.</w:t>
-            </w:r>
-          </w:p>
-        </w:tc>
-      </w:tr>
-      <w:tr>
-        <w:trPr>
-          <w:trHeight w:val="900"/>
-        </w:trPr>
-        <w:tc>
-          <w:tcPr>
-            <w:tcW w:w="3540" w:type="dxa"/>
-            <w:tcBorders>
-              <w:top w:val="single" w:sz="8" w:space="0" w:color="auto"/>
-              <w:left w:val="single" w:sz="8" w:space="0" w:color="auto"/>
-              <w:bottom w:val="single" w:sz="8" w:space="0" w:color="auto"/>
-              <w:right w:val="single" w:sz="8" w:space="0" w:color="auto"/>
-            </w:tcBorders>
-            <w:shd w:val="clear" w:color="000000" w:fill="DDEBF7"/>
-            <w:vAlign w:val="center"/>
-            <w:hideMark/>
-          </w:tcPr>
-          <w:p>
-            <w:pPr>
-              <w:spacing w:after="0" w:line="240" w:lineRule="auto"/>
-              <w:rPr>
-                <w:rFonts w:ascii="Calibri" w:eastAsia="Times New Roman" w:hAnsi="Calibri" w:cs="Calibri"/>
-                <w:b/>
-                <w:bCs/>
-              </w:rPr>
-            </w:pPr>
-            <w:r>
-              <w:rPr>
-                <w:rFonts w:ascii="Calibri" w:eastAsia="Times New Roman" w:hAnsi="Calibri" w:cs="Calibri"/>
-                <w:b/>
-                <w:bCs/>
-              </w:rPr>
-              <w:lastRenderedPageBreak/>
-              <w:t>What is the Suffix for the RDSI in SOL-Q?</w:t>
-            </w:r>
-          </w:p>
-        </w:tc>
-        <w:tc>
-          <w:tcPr>
-            <w:tcW w:w="5860" w:type="dxa"/>
-            <w:tcBorders>
-              <w:top w:val="nil"/>
-              <w:left w:val="nil"/>
-              <w:bottom w:val="single" w:sz="8" w:space="0" w:color="auto"/>
-              <w:right w:val="single" w:sz="8" w:space="0" w:color="auto"/>
-            </w:tcBorders>
-            <w:vAlign w:val="center"/>
-            <w:hideMark/>
-          </w:tcPr>
-          <w:p>
-            <w:pPr>
-              <w:spacing w:after="0" w:line="240" w:lineRule="auto"/>
-              <w:rPr>
-                <w:rFonts w:ascii="Calibri" w:eastAsia="Times New Roman" w:hAnsi="Calibri" w:cs="Calibri"/>
-                <w:color w:val="000000"/>
-              </w:rPr>
-            </w:pPr>
-            <w:r>
-              <w:rPr>
-                <w:rFonts w:ascii="Calibri" w:eastAsia="Times New Roman" w:hAnsi="Calibri" w:cs="Calibri"/>
-                <w:color w:val="000000"/>
-              </w:rPr>
-              <w:t>Review the RSDI Tab and/or the Cross Reference Entitlement Link in Verify MN (Sol-Q) and enter the Suffix in this column.  (i.e. AI, DI, C01)</w:t>
-            </w:r>
-          </w:p>
-        </w:tc>
-      </w:tr>
-      <w:tr>
-        <w:trPr>
-          <w:trHeight w:val="450"/>
-        </w:trPr>
-        <w:tc>
-          <w:tcPr>
-            <w:tcW w:w="3540" w:type="dxa"/>
-            <w:vMerge w:val="restart"/>
-            <w:tcBorders>
-              <w:top w:val="single" w:sz="8" w:space="0" w:color="auto"/>
-              <w:left w:val="single" w:sz="8" w:space="0" w:color="auto"/>
-              <w:bottom w:val="single" w:sz="4" w:space="0" w:color="auto"/>
-              <w:right w:val="single" w:sz="8" w:space="0" w:color="auto"/>
-            </w:tcBorders>
-            <w:shd w:val="clear" w:color="000000" w:fill="F4B083"/>
-            <w:vAlign w:val="center"/>
-            <w:hideMark/>
-          </w:tcPr>
-          <w:p>
-            <w:pPr>
-              <w:spacing w:after="0" w:line="240" w:lineRule="auto"/>
-              <w:rPr>
-                <w:rFonts w:ascii="Calibri" w:eastAsia="Times New Roman" w:hAnsi="Calibri" w:cs="Calibri"/>
-                <w:b/>
-                <w:bCs/>
-                <w:color w:val="000000"/>
-              </w:rPr>
-            </w:pPr>
-            <w:r>
-              <w:rPr>
-                <w:rFonts w:ascii="Calibri" w:eastAsia="Times New Roman" w:hAnsi="Calibri" w:cs="Calibri"/>
-                <w:b/>
-                <w:bCs/>
-                <w:color w:val="000000"/>
-              </w:rPr>
-              <w:t>What is the Medicare B amount coded in Maxis?</w:t>
-            </w:r>
-          </w:p>
-        </w:tc>
-        <w:tc>
-          <w:tcPr>
-            <w:tcW w:w="5860" w:type="dxa"/>
-            <w:vMerge w:val="restart"/>
-            <w:tcBorders>
-              <w:top w:val="single" w:sz="8" w:space="0" w:color="auto"/>
-              <w:left w:val="nil"/>
-              <w:bottom w:val="nil"/>
-              <w:right w:val="single" w:sz="8" w:space="0" w:color="auto"/>
-            </w:tcBorders>
-            <w:vAlign w:val="center"/>
-            <w:hideMark/>
-          </w:tcPr>
-          <w:p>
-            <w:pPr>
-              <w:spacing w:after="0" w:line="240" w:lineRule="auto"/>
-              <w:rPr>
-                <w:rFonts w:ascii="Calibri" w:eastAsia="Times New Roman" w:hAnsi="Calibri" w:cs="Calibri"/>
-                <w:color w:val="000000"/>
-              </w:rPr>
-            </w:pPr>
-            <w:r>
-              <w:rPr>
-                <w:rFonts w:ascii="Calibri" w:eastAsia="Times New Roman" w:hAnsi="Calibri" w:cs="Calibri"/>
-                <w:color w:val="000000"/>
-              </w:rPr>
-              <w:t>Review STAT/MEDI.  Enter numeric value in this column.  If no information on STAT/MEDI, leave blank.</w:t>
-            </w:r>
-          </w:p>
-        </w:tc>
-      </w:tr>
-      <w:tr>
-        <w:trPr>
-          <w:trHeight w:val="450"/>
-        </w:trPr>
-        <w:tc>
-          <w:tcPr>
-            <w:tcW w:w="3540" w:type="dxa"/>
-            <w:vMerge/>
-            <w:tcBorders>
-              <w:top w:val="single" w:sz="8" w:space="0" w:color="auto"/>
-              <w:left w:val="single" w:sz="8" w:space="0" w:color="auto"/>
-              <w:bottom w:val="single" w:sz="4" w:space="0" w:color="auto"/>
-              <w:right w:val="single" w:sz="8" w:space="0" w:color="auto"/>
-            </w:tcBorders>
-            <w:vAlign w:val="center"/>
-            <w:hideMark/>
-          </w:tcPr>
-          <w:p>
-            <w:pPr>
-              <w:spacing w:after="0" w:line="240" w:lineRule="auto"/>
-              <w:rPr>
-                <w:rFonts w:ascii="Calibri" w:eastAsia="Times New Roman" w:hAnsi="Calibri" w:cs="Calibri"/>
-                <w:b/>
-                <w:bCs/>
-                <w:color w:val="000000"/>
-              </w:rPr>
-            </w:pPr>
-          </w:p>
-        </w:tc>
-        <w:tc>
-          <w:tcPr>
-            <w:tcW w:w="5860" w:type="dxa"/>
-            <w:vMerge/>
-            <w:tcBorders>
-              <w:top w:val="single" w:sz="8" w:space="0" w:color="auto"/>
-              <w:left w:val="nil"/>
-              <w:bottom w:val="nil"/>
-              <w:right w:val="single" w:sz="8" w:space="0" w:color="auto"/>
-            </w:tcBorders>
-            <w:vAlign w:val="center"/>
-            <w:hideMark/>
-          </w:tcPr>
-          <w:p>
-            <w:pPr>
-              <w:spacing w:after="0" w:line="240" w:lineRule="auto"/>
-              <w:rPr>
-                <w:rFonts w:ascii="Calibri" w:eastAsia="Times New Roman" w:hAnsi="Calibri" w:cs="Calibri"/>
-                <w:color w:val="000000"/>
-              </w:rPr>
-            </w:pPr>
-          </w:p>
-        </w:tc>
-      </w:tr>
-      <w:tr>
-        <w:trPr>
-          <w:trHeight w:val="1500"/>
-        </w:trPr>
-        <w:tc>
-          <w:tcPr>
-            <w:tcW w:w="3540" w:type="dxa"/>
-            <w:tcBorders>
-              <w:top w:val="single" w:sz="8" w:space="0" w:color="auto"/>
-              <w:left w:val="single" w:sz="8" w:space="0" w:color="auto"/>
-              <w:bottom w:val="single" w:sz="8" w:space="0" w:color="auto"/>
-              <w:right w:val="single" w:sz="8" w:space="0" w:color="auto"/>
-            </w:tcBorders>
-            <w:shd w:val="clear" w:color="000000" w:fill="F8CBAD"/>
-            <w:vAlign w:val="center"/>
-            <w:hideMark/>
-          </w:tcPr>
-          <w:p>
-            <w:pPr>
-              <w:spacing w:after="0" w:line="240" w:lineRule="auto"/>
-              <w:rPr>
-                <w:rFonts w:ascii="Calibri" w:eastAsia="Times New Roman" w:hAnsi="Calibri" w:cs="Calibri"/>
-                <w:b/>
-                <w:bCs/>
-              </w:rPr>
-            </w:pPr>
-            <w:r>
-              <w:rPr>
-                <w:rFonts w:ascii="Calibri" w:eastAsia="Times New Roman" w:hAnsi="Calibri" w:cs="Calibri"/>
-                <w:b/>
-                <w:bCs/>
-              </w:rPr>
-              <w:t>What is the Medicare B amount shown in SOL-Q?</w:t>
-            </w:r>
-          </w:p>
-        </w:tc>
-        <w:tc>
-          <w:tcPr>
-            <w:tcW w:w="5860" w:type="dxa"/>
-            <w:tcBorders>
-              <w:top w:val="nil"/>
-              <w:left w:val="nil"/>
-              <w:bottom w:val="single" w:sz="8" w:space="0" w:color="auto"/>
-              <w:right w:val="single" w:sz="8" w:space="0" w:color="auto"/>
-            </w:tcBorders>
-            <w:vAlign w:val="center"/>
-            <w:hideMark/>
-          </w:tcPr>
-          <w:p>
-            <w:pPr>
-              <w:spacing w:after="0" w:line="240" w:lineRule="auto"/>
-              <w:rPr>
-                <w:rFonts w:ascii="Calibri" w:eastAsia="Times New Roman" w:hAnsi="Calibri" w:cs="Calibri"/>
-                <w:color w:val="000000"/>
-              </w:rPr>
-            </w:pPr>
-            <w:r>
-              <w:rPr>
-                <w:rFonts w:ascii="Calibri" w:eastAsia="Times New Roman" w:hAnsi="Calibri" w:cs="Calibri"/>
-                <w:color w:val="000000"/>
-              </w:rPr>
-              <w:t>Review the Medicare information on the RSDI Tab and/or the Cross Reference Entitlement Link in Verify MN (Sol-Q).  Enter numeric value in this column.  If no Medicare is found in SOL-Q, leave blank.  If the Medicare Part B premium shows as $0, enter $144.60.</w:t>
-            </w:r>
-          </w:p>
-        </w:tc>
-      </w:tr>
-      <w:tr>
-        <w:trPr>
-          <w:trHeight w:val="1500"/>
-        </w:trPr>
-        <w:tc>
-          <w:tcPr>
-            <w:tcW w:w="3540" w:type="dxa"/>
-            <w:tcBorders>
-              <w:top w:val="single" w:sz="8" w:space="0" w:color="auto"/>
-              <w:left w:val="single" w:sz="8" w:space="0" w:color="auto"/>
-              <w:bottom w:val="single" w:sz="8" w:space="0" w:color="auto"/>
-              <w:right w:val="single" w:sz="8" w:space="0" w:color="auto"/>
-            </w:tcBorders>
-            <w:shd w:val="clear" w:color="000000" w:fill="FCE4D6"/>
-            <w:vAlign w:val="center"/>
-            <w:hideMark/>
-          </w:tcPr>
-          <w:p>
-            <w:pPr>
-              <w:spacing w:after="0" w:line="240" w:lineRule="auto"/>
-              <w:rPr>
-                <w:rFonts w:ascii="Calibri" w:eastAsia="Times New Roman" w:hAnsi="Calibri" w:cs="Calibri"/>
-                <w:b/>
-                <w:bCs/>
-              </w:rPr>
-            </w:pPr>
-            <w:r>
-              <w:rPr>
-                <w:rFonts w:ascii="Calibri" w:eastAsia="Times New Roman" w:hAnsi="Calibri" w:cs="Calibri"/>
-                <w:b/>
-                <w:bCs/>
-              </w:rPr>
-              <w:t>Is FMED coded with Medicare B Premium?</w:t>
-            </w:r>
-          </w:p>
-        </w:tc>
-        <w:tc>
-          <w:tcPr>
-            <w:tcW w:w="5860" w:type="dxa"/>
-            <w:tcBorders>
-              <w:top w:val="nil"/>
-              <w:left w:val="nil"/>
-              <w:bottom w:val="single" w:sz="8" w:space="0" w:color="auto"/>
-              <w:right w:val="single" w:sz="8" w:space="0" w:color="auto"/>
-            </w:tcBorders>
-            <w:vAlign w:val="center"/>
-            <w:hideMark/>
-          </w:tcPr>
-          <w:p>
-            <w:pPr>
-              <w:spacing w:after="0" w:line="240" w:lineRule="auto"/>
-              <w:rPr>
-                <w:rFonts w:ascii="Calibri" w:eastAsia="Times New Roman" w:hAnsi="Calibri" w:cs="Calibri"/>
-                <w:color w:val="000000"/>
-              </w:rPr>
-            </w:pPr>
-            <w:r>
-              <w:rPr>
-                <w:rFonts w:ascii="Calibri" w:eastAsia="Times New Roman" w:hAnsi="Calibri" w:cs="Calibri"/>
-                <w:color w:val="000000"/>
-              </w:rPr>
-              <w:t>Review STAT/MEDI.  If Apply Premium to Spenddown/Budgets is coded Y, review STAT FMED to see if premium is coded.  Enter Yes or No from drop down in this column.  If Apply to Spenddown/Budgets is coded N, leave blank.</w:t>
-            </w:r>
-          </w:p>
-        </w:tc>
-      </w:tr>
-      <w:tr>
-        <w:trPr>
-          <w:trHeight w:val="600"/>
-        </w:trPr>
-        <w:tc>
-          <w:tcPr>
-            <w:tcW w:w="3540" w:type="dxa"/>
-            <w:tcBorders>
-              <w:top w:val="single" w:sz="8" w:space="0" w:color="auto"/>
-              <w:left w:val="single" w:sz="8" w:space="0" w:color="auto"/>
-              <w:bottom w:val="single" w:sz="8" w:space="0" w:color="auto"/>
-              <w:right w:val="single" w:sz="8" w:space="0" w:color="auto"/>
-            </w:tcBorders>
-            <w:shd w:val="clear" w:color="000000" w:fill="CC99FF"/>
-            <w:vAlign w:val="center"/>
-            <w:hideMark/>
-          </w:tcPr>
-          <w:p>
-            <w:pPr>
-              <w:spacing w:after="0" w:line="240" w:lineRule="auto"/>
-              <w:rPr>
-                <w:rFonts w:ascii="Calibri" w:eastAsia="Times New Roman" w:hAnsi="Calibri" w:cs="Calibri"/>
-                <w:b/>
-                <w:bCs/>
-              </w:rPr>
-            </w:pPr>
-            <w:r>
-              <w:rPr>
-                <w:rFonts w:ascii="Calibri" w:eastAsia="Times New Roman" w:hAnsi="Calibri" w:cs="Calibri"/>
-                <w:b/>
-                <w:bCs/>
-              </w:rPr>
-              <w:t>What is the SSI payment status code in SOL-Q?</w:t>
-            </w:r>
-          </w:p>
-        </w:tc>
-        <w:tc>
-          <w:tcPr>
-            <w:tcW w:w="5860" w:type="dxa"/>
-            <w:tcBorders>
-              <w:top w:val="nil"/>
-              <w:left w:val="nil"/>
-              <w:bottom w:val="single" w:sz="8" w:space="0" w:color="auto"/>
-              <w:right w:val="single" w:sz="8" w:space="0" w:color="auto"/>
-            </w:tcBorders>
-            <w:vAlign w:val="center"/>
-            <w:hideMark/>
-          </w:tcPr>
-          <w:p>
-            <w:pPr>
-              <w:spacing w:after="0" w:line="240" w:lineRule="auto"/>
-              <w:rPr>
-                <w:rFonts w:ascii="Calibri" w:eastAsia="Times New Roman" w:hAnsi="Calibri" w:cs="Calibri"/>
-                <w:color w:val="000000"/>
-              </w:rPr>
-            </w:pPr>
-            <w:r>
-              <w:rPr>
-                <w:rFonts w:ascii="Calibri" w:eastAsia="Times New Roman" w:hAnsi="Calibri" w:cs="Calibri"/>
-                <w:color w:val="000000"/>
-              </w:rPr>
-              <w:t>Review the SSI Tab in Verify MN (Sol-Q).  Enter Payment status code in this column.</w:t>
-            </w:r>
-          </w:p>
-        </w:tc>
-      </w:tr>
-      <w:tr>
-        <w:trPr>
-          <w:trHeight w:val="1200"/>
-        </w:trPr>
-        <w:tc>
-          <w:tcPr>
-            <w:tcW w:w="3540" w:type="dxa"/>
-            <w:tcBorders>
-              <w:top w:val="single" w:sz="8" w:space="0" w:color="auto"/>
-              <w:left w:val="single" w:sz="8" w:space="0" w:color="auto"/>
-              <w:bottom w:val="single" w:sz="8" w:space="0" w:color="auto"/>
-              <w:right w:val="single" w:sz="8" w:space="0" w:color="auto"/>
-            </w:tcBorders>
-            <w:shd w:val="clear" w:color="000000" w:fill="D9B3FF"/>
-            <w:vAlign w:val="center"/>
-            <w:hideMark/>
-          </w:tcPr>
-          <w:p>
-            <w:pPr>
-              <w:spacing w:after="0" w:line="240" w:lineRule="auto"/>
-              <w:rPr>
-                <w:rFonts w:ascii="Calibri" w:eastAsia="Times New Roman" w:hAnsi="Calibri" w:cs="Calibri"/>
-                <w:b/>
-                <w:bCs/>
-              </w:rPr>
-            </w:pPr>
-            <w:r>
-              <w:rPr>
-                <w:rFonts w:ascii="Calibri" w:eastAsia="Times New Roman" w:hAnsi="Calibri" w:cs="Calibri"/>
-                <w:b/>
-                <w:bCs/>
-              </w:rPr>
-              <w:t>If the SSI Payment status code in column AA is N01, is Maxis (DISA) coded for 1619?</w:t>
-            </w:r>
-          </w:p>
-        </w:tc>
-        <w:tc>
-          <w:tcPr>
-            <w:tcW w:w="5860" w:type="dxa"/>
-            <w:tcBorders>
-              <w:top w:val="nil"/>
-              <w:left w:val="nil"/>
-              <w:bottom w:val="single" w:sz="8" w:space="0" w:color="auto"/>
-              <w:right w:val="single" w:sz="8" w:space="0" w:color="auto"/>
-            </w:tcBorders>
-            <w:vAlign w:val="center"/>
-            <w:hideMark/>
-          </w:tcPr>
-          <w:p>
-            <w:pPr>
-              <w:spacing w:after="0" w:line="240" w:lineRule="auto"/>
-              <w:rPr>
-                <w:rFonts w:ascii="Calibri" w:eastAsia="Times New Roman" w:hAnsi="Calibri" w:cs="Calibri"/>
-                <w:color w:val="000000"/>
-              </w:rPr>
-            </w:pPr>
-            <w:r>
-              <w:rPr>
-                <w:rFonts w:ascii="Calibri" w:eastAsia="Times New Roman" w:hAnsi="Calibri" w:cs="Calibri"/>
-                <w:color w:val="000000"/>
-              </w:rPr>
-              <w:t>Review the SSI Tab in Verify MN (Sol-Q).  If the SSI Payment status code is N01, review STAT/DISA to see if 1619 is coded.  Enter Yes or No from drop down in this column. If the code is not N01 in column AA, leave column blank.</w:t>
-            </w:r>
-          </w:p>
-        </w:tc>
-      </w:tr>
-      <w:tr>
-        <w:trPr>
-          <w:trHeight w:val="600"/>
-        </w:trPr>
-        <w:tc>
-          <w:tcPr>
-            <w:tcW w:w="3540" w:type="dxa"/>
-            <w:tcBorders>
-              <w:top w:val="single" w:sz="8" w:space="0" w:color="auto"/>
-              <w:left w:val="single" w:sz="8" w:space="0" w:color="auto"/>
-              <w:bottom w:val="single" w:sz="8" w:space="0" w:color="auto"/>
-              <w:right w:val="single" w:sz="8" w:space="0" w:color="auto"/>
-            </w:tcBorders>
-            <w:shd w:val="clear" w:color="000000" w:fill="FF66CC"/>
-            <w:vAlign w:val="center"/>
-            <w:hideMark/>
-          </w:tcPr>
-          <w:p>
-            <w:pPr>
-              <w:spacing w:after="0" w:line="240" w:lineRule="auto"/>
-              <w:rPr>
-                <w:rFonts w:ascii="Calibri" w:eastAsia="Times New Roman" w:hAnsi="Calibri" w:cs="Calibri"/>
-                <w:b/>
-                <w:bCs/>
-              </w:rPr>
-            </w:pPr>
-            <w:r>
-              <w:rPr>
-                <w:rFonts w:ascii="Calibri" w:eastAsia="Times New Roman" w:hAnsi="Calibri" w:cs="Calibri"/>
-                <w:b/>
-                <w:bCs/>
-              </w:rPr>
-              <w:t>Is there Earned income listed in SOL-Q on the SSI Tab?</w:t>
-            </w:r>
-          </w:p>
-        </w:tc>
-        <w:tc>
-          <w:tcPr>
-            <w:tcW w:w="5860" w:type="dxa"/>
-            <w:tcBorders>
-              <w:top w:val="nil"/>
-              <w:left w:val="nil"/>
-              <w:bottom w:val="single" w:sz="8" w:space="0" w:color="auto"/>
-              <w:right w:val="single" w:sz="8" w:space="0" w:color="auto"/>
-            </w:tcBorders>
-            <w:vAlign w:val="center"/>
-            <w:hideMark/>
-          </w:tcPr>
-          <w:p>
-            <w:pPr>
-              <w:spacing w:after="0" w:line="240" w:lineRule="auto"/>
-              <w:rPr>
-                <w:rFonts w:ascii="Calibri" w:eastAsia="Times New Roman" w:hAnsi="Calibri" w:cs="Calibri"/>
-                <w:color w:val="000000"/>
-              </w:rPr>
-            </w:pPr>
-            <w:r>
-              <w:rPr>
-                <w:rFonts w:ascii="Calibri" w:eastAsia="Times New Roman" w:hAnsi="Calibri" w:cs="Calibri"/>
-                <w:color w:val="000000"/>
-              </w:rPr>
-              <w:t>Review the SSI Tab in Verify MN (Sol-Q).  Enter Yes or No from the drop down in this column.</w:t>
-            </w:r>
-          </w:p>
-        </w:tc>
-      </w:tr>
-      <w:tr>
-        <w:trPr>
-          <w:trHeight w:val="1200"/>
-        </w:trPr>
-        <w:tc>
-          <w:tcPr>
-            <w:tcW w:w="3540" w:type="dxa"/>
-            <w:tcBorders>
-              <w:top w:val="single" w:sz="8" w:space="0" w:color="auto"/>
-              <w:left w:val="single" w:sz="8" w:space="0" w:color="auto"/>
-              <w:bottom w:val="single" w:sz="8" w:space="0" w:color="auto"/>
-              <w:right w:val="single" w:sz="8" w:space="0" w:color="auto"/>
-            </w:tcBorders>
-            <w:shd w:val="clear" w:color="000000" w:fill="FF99CC"/>
-            <w:vAlign w:val="center"/>
-            <w:hideMark/>
-          </w:tcPr>
-          <w:p>
-            <w:pPr>
-              <w:spacing w:after="0" w:line="240" w:lineRule="auto"/>
-              <w:rPr>
-                <w:rFonts w:ascii="Calibri" w:eastAsia="Times New Roman" w:hAnsi="Calibri" w:cs="Calibri"/>
-                <w:b/>
-                <w:bCs/>
-              </w:rPr>
-            </w:pPr>
-            <w:r>
-              <w:rPr>
-                <w:rFonts w:ascii="Calibri" w:eastAsia="Times New Roman" w:hAnsi="Calibri" w:cs="Calibri"/>
-                <w:b/>
-                <w:bCs/>
-              </w:rPr>
-              <w:t>If there is Earned Income, is there a STAT/JOBS or STAT/BUSI panel?</w:t>
-            </w:r>
-          </w:p>
-        </w:tc>
-        <w:tc>
-          <w:tcPr>
-            <w:tcW w:w="5860" w:type="dxa"/>
-            <w:tcBorders>
-              <w:top w:val="nil"/>
-              <w:left w:val="nil"/>
-              <w:bottom w:val="single" w:sz="8" w:space="0" w:color="auto"/>
-              <w:right w:val="single" w:sz="8" w:space="0" w:color="auto"/>
-            </w:tcBorders>
-            <w:vAlign w:val="center"/>
-            <w:hideMark/>
-          </w:tcPr>
-          <w:p>
-            <w:pPr>
-              <w:spacing w:after="0" w:line="240" w:lineRule="auto"/>
-              <w:rPr>
-                <w:rFonts w:ascii="Calibri" w:eastAsia="Times New Roman" w:hAnsi="Calibri" w:cs="Calibri"/>
-                <w:color w:val="000000"/>
-              </w:rPr>
-            </w:pPr>
-            <w:r>
-              <w:rPr>
-                <w:rFonts w:ascii="Calibri" w:eastAsia="Times New Roman" w:hAnsi="Calibri" w:cs="Calibri"/>
-                <w:color w:val="000000"/>
-              </w:rPr>
-              <w:t>Review STAT/JOBS and/or STAT/BUSI to verify if the income listed on the Verify MN (Sol-Q) tab is coded in MAXIS.  Enter Yes or No from the drop down in this column. If no earned income, leave blank.</w:t>
-            </w:r>
-          </w:p>
-        </w:tc>
-      </w:tr>
-      <w:tr>
-        <w:trPr>
-          <w:trHeight w:val="900"/>
-        </w:trPr>
-        <w:tc>
-          <w:tcPr>
-            <w:tcW w:w="3540" w:type="dxa"/>
-            <w:tcBorders>
-              <w:top w:val="single" w:sz="8" w:space="0" w:color="auto"/>
-              <w:left w:val="single" w:sz="8" w:space="0" w:color="auto"/>
-              <w:bottom w:val="single" w:sz="8" w:space="0" w:color="auto"/>
-              <w:right w:val="single" w:sz="8" w:space="0" w:color="auto"/>
-            </w:tcBorders>
-            <w:shd w:val="clear" w:color="000000" w:fill="FFD966"/>
-            <w:vAlign w:val="center"/>
-            <w:hideMark/>
-          </w:tcPr>
-          <w:p>
-            <w:pPr>
-              <w:spacing w:after="0" w:line="240" w:lineRule="auto"/>
-              <w:rPr>
-                <w:rFonts w:ascii="Calibri" w:eastAsia="Times New Roman" w:hAnsi="Calibri" w:cs="Calibri"/>
-                <w:b/>
-                <w:bCs/>
-              </w:rPr>
-            </w:pPr>
-            <w:r>
-              <w:rPr>
-                <w:rFonts w:ascii="Calibri" w:eastAsia="Times New Roman" w:hAnsi="Calibri" w:cs="Calibri"/>
-                <w:b/>
-                <w:bCs/>
-              </w:rPr>
-              <w:t>Review for Disabled Adult Child  - code Yes if Column W suffix starts with C</w:t>
-            </w:r>
-          </w:p>
-        </w:tc>
-        <w:tc>
-          <w:tcPr>
-            <w:tcW w:w="5860" w:type="dxa"/>
-            <w:tcBorders>
-              <w:top w:val="nil"/>
-              <w:left w:val="nil"/>
-              <w:bottom w:val="single" w:sz="8" w:space="0" w:color="auto"/>
-              <w:right w:val="single" w:sz="8" w:space="0" w:color="auto"/>
-            </w:tcBorders>
-            <w:vAlign w:val="center"/>
-            <w:hideMark/>
-          </w:tcPr>
-          <w:p>
-            <w:pPr>
-              <w:spacing w:after="0" w:line="240" w:lineRule="auto"/>
-              <w:rPr>
-                <w:rFonts w:ascii="Calibri" w:eastAsia="Times New Roman" w:hAnsi="Calibri" w:cs="Calibri"/>
-                <w:color w:val="000000"/>
-              </w:rPr>
-            </w:pPr>
-            <w:r>
-              <w:rPr>
-                <w:rFonts w:ascii="Calibri" w:eastAsia="Times New Roman" w:hAnsi="Calibri" w:cs="Calibri"/>
-                <w:color w:val="000000"/>
-              </w:rPr>
-              <w:t>If a RSDI suffix starts with a C, enter Yes from the drop down in this column.  If a suffix does not start with C, enter No from the drop down in this column.</w:t>
-            </w:r>
-          </w:p>
-        </w:tc>
-      </w:tr>
-      <w:tr>
-        <w:trPr>
-          <w:trHeight w:val="900"/>
-        </w:trPr>
-        <w:tc>
-          <w:tcPr>
-            <w:tcW w:w="3540" w:type="dxa"/>
-            <w:tcBorders>
-              <w:top w:val="single" w:sz="8" w:space="0" w:color="auto"/>
-              <w:left w:val="single" w:sz="8" w:space="0" w:color="auto"/>
-              <w:bottom w:val="single" w:sz="8" w:space="0" w:color="auto"/>
-              <w:right w:val="single" w:sz="8" w:space="0" w:color="auto"/>
-            </w:tcBorders>
-            <w:shd w:val="clear" w:color="000000" w:fill="BFBFBF"/>
-            <w:vAlign w:val="center"/>
-            <w:hideMark/>
-          </w:tcPr>
-          <w:p>
-            <w:pPr>
-              <w:spacing w:after="0" w:line="240" w:lineRule="auto"/>
-              <w:rPr>
-                <w:rFonts w:ascii="Calibri" w:eastAsia="Times New Roman" w:hAnsi="Calibri" w:cs="Calibri"/>
-                <w:b/>
-                <w:bCs/>
-              </w:rPr>
-            </w:pPr>
-            <w:r>
-              <w:rPr>
-                <w:rFonts w:ascii="Calibri" w:eastAsia="Times New Roman" w:hAnsi="Calibri" w:cs="Calibri"/>
-                <w:b/>
-                <w:bCs/>
-              </w:rPr>
-              <w:t>Does this need to be reviewed by a HSR?</w:t>
-            </w:r>
-          </w:p>
-        </w:tc>
-        <w:tc>
-          <w:tcPr>
-            <w:tcW w:w="5860" w:type="dxa"/>
-            <w:tcBorders>
-              <w:top w:val="nil"/>
-              <w:left w:val="nil"/>
-              <w:bottom w:val="single" w:sz="8" w:space="0" w:color="auto"/>
-              <w:right w:val="single" w:sz="8" w:space="0" w:color="auto"/>
-            </w:tcBorders>
-            <w:vAlign w:val="center"/>
-            <w:hideMark/>
-          </w:tcPr>
-          <w:p>
-            <w:pPr>
-              <w:spacing w:after="0" w:line="240" w:lineRule="auto"/>
-              <w:rPr>
-                <w:rFonts w:ascii="Calibri" w:eastAsia="Times New Roman" w:hAnsi="Calibri" w:cs="Calibri"/>
-                <w:color w:val="000000"/>
-              </w:rPr>
-            </w:pPr>
-            <w:r>
-              <w:rPr>
-                <w:rFonts w:ascii="Calibri" w:eastAsia="Times New Roman" w:hAnsi="Calibri" w:cs="Calibri"/>
-                <w:color w:val="000000"/>
-              </w:rPr>
-              <w:t>Enter Yes or No from the drop down based on the information found.  If there are no discrepancies, enter No.  If there are discrepancies, enter Yes.</w:t>
-            </w:r>
-          </w:p>
-        </w:tc>
-      </w:tr>
-      <w:tr>
-        <w:trPr>
-          <w:trHeight w:val="900"/>
-        </w:trPr>
-        <w:tc>
-          <w:tcPr>
-            <w:tcW w:w="3540" w:type="dxa"/>
-            <w:tcBorders>
-              <w:top w:val="single" w:sz="8" w:space="0" w:color="auto"/>
-              <w:left w:val="single" w:sz="8" w:space="0" w:color="auto"/>
-              <w:bottom w:val="single" w:sz="8" w:space="0" w:color="auto"/>
-              <w:right w:val="single" w:sz="8" w:space="0" w:color="auto"/>
-            </w:tcBorders>
-            <w:shd w:val="clear" w:color="5B9BD5" w:fill="5B9BD5"/>
-            <w:vAlign w:val="center"/>
-            <w:hideMark/>
-          </w:tcPr>
-          <w:p>
-            <w:pPr>
-              <w:spacing w:after="0" w:line="240" w:lineRule="auto"/>
-              <w:rPr>
-                <w:rFonts w:ascii="Calibri" w:eastAsia="Times New Roman" w:hAnsi="Calibri" w:cs="Calibri"/>
-                <w:b/>
-                <w:bCs/>
-              </w:rPr>
-            </w:pPr>
-            <w:r>
-              <w:rPr>
-                <w:rFonts w:ascii="Calibri" w:eastAsia="Times New Roman" w:hAnsi="Calibri" w:cs="Calibri"/>
-                <w:b/>
-                <w:bCs/>
-              </w:rPr>
-              <w:t>Notes - any information that doesn't fit into any of the previous columns</w:t>
-            </w:r>
-          </w:p>
-        </w:tc>
-        <w:tc>
-          <w:tcPr>
-            <w:tcW w:w="5860" w:type="dxa"/>
-            <w:tcBorders>
-              <w:top w:val="nil"/>
-              <w:left w:val="nil"/>
-              <w:bottom w:val="single" w:sz="8" w:space="0" w:color="auto"/>
-              <w:right w:val="single" w:sz="8" w:space="0" w:color="auto"/>
-            </w:tcBorders>
-            <w:vAlign w:val="center"/>
-            <w:hideMark/>
-          </w:tcPr>
-          <w:p>
-            <w:pPr>
-              <w:spacing w:after="0" w:line="240" w:lineRule="auto"/>
-              <w:rPr>
-                <w:rFonts w:ascii="Calibri" w:eastAsia="Times New Roman" w:hAnsi="Calibri" w:cs="Calibri"/>
-                <w:color w:val="000000"/>
-              </w:rPr>
-            </w:pPr>
-            <w:r>
-              <w:rPr>
-                <w:rFonts w:ascii="Calibri" w:eastAsia="Times New Roman" w:hAnsi="Calibri" w:cs="Calibri"/>
-                <w:color w:val="000000"/>
-              </w:rPr>
-              <w:t>Enter any information in this column that cannot be placed in other columns, along with any other pertinent information you believe is needed.</w:t>
-            </w:r>
-          </w:p>
-        </w:tc>
-      </w:tr>
-    </w:tbl>
+    <w:p>
+      <w:pPr>
+        <w:pStyle w:val="NormalWeb"/>
+        <w:spacing w:before="0" w:beforeAutospacing="0" w:after="0" w:afterAutospacing="0"/>
+        <w:rPr>
+          <w:rStyle w:val="IntenseEmphasis"/>
+          <w:rFonts w:ascii="Calibri" w:hAnsi="Calibri" w:cs="Calibri"/>
+          <w:i w:val="0"/>
+          <w:iCs w:val="0"/>
+          <w:color w:val="1F3864" w:themeColor="accent1" w:themeShade="80"/>
+          <w:sz w:val="22"/>
+          <w:szCs w:val="22"/>
+        </w:rPr>
+      </w:pPr>
+    </w:p>
+    <w:p>
+      <w:pPr>
+        <w:pStyle w:val="NormalWeb"/>
+        <w:spacing w:before="0" w:beforeAutospacing="0" w:after="0" w:afterAutospacing="0"/>
+        <w:rPr>
+          <w:rStyle w:val="IntenseEmphasis"/>
+          <w:rFonts w:ascii="Calibri" w:hAnsi="Calibri" w:cs="Calibri"/>
+          <w:i w:val="0"/>
+          <w:iCs w:val="0"/>
+          <w:color w:val="1F3864" w:themeColor="accent1" w:themeShade="80"/>
+          <w:sz w:val="22"/>
+          <w:szCs w:val="22"/>
+        </w:rPr>
+      </w:pPr>
+    </w:p>
+    <w:p>
+      <w:pPr>
+        <w:pStyle w:val="NormalWeb"/>
+        <w:spacing w:before="0" w:beforeAutospacing="0" w:after="0" w:afterAutospacing="0"/>
+        <w:rPr>
+          <w:rStyle w:val="IntenseEmphasis"/>
+          <w:rFonts w:ascii="Calibri" w:hAnsi="Calibri" w:cs="Calibri"/>
+          <w:i w:val="0"/>
+          <w:iCs w:val="0"/>
+          <w:color w:val="1F3864" w:themeColor="accent1" w:themeShade="80"/>
+          <w:sz w:val="22"/>
+          <w:szCs w:val="22"/>
+        </w:rPr>
+      </w:pPr>
+    </w:p>
     <w:p>
       <w:pPr>
         <w:pStyle w:val="NormalWeb"/>
@@ -13363,19 +12789,6 @@
 </file>
 
 <file path=customXml/item2.xml><?xml version="1.0" encoding="utf-8"?>
-<p:properties xmlns:p="http://schemas.microsoft.com/office/2006/metadata/properties" xmlns:xsi="http://www.w3.org/2001/XMLSchema-instance" xmlns:pc="http://schemas.microsoft.com/office/infopath/2007/PartnerControls">
-  <documentManagement>
-    <_ip_UnifiedCompliancePolicyUIAction xmlns="http://schemas.microsoft.com/sharepoint/v3" xsi:nil="true"/>
-    <_ip_UnifiedCompliancePolicyProperties xmlns="http://schemas.microsoft.com/sharepoint/v3" xsi:nil="true"/>
-  </documentManagement>
-</p:properties>
-</file>
-
-<file path=customXml/item3.xml><?xml version="1.0" encoding="utf-8"?>
-<b:Sources xmlns:b="http://schemas.openxmlformats.org/officeDocument/2006/bibliography" xmlns="http://schemas.openxmlformats.org/officeDocument/2006/bibliography" SelectedStyle="\APASixthEditionOfficeOnline.xsl" StyleName="APA" Version="6"/>
-</file>
-
-<file path=customXml/item4.xml><?xml version="1.0" encoding="utf-8"?>
 <ct:contentTypeSchema xmlns:ct="http://schemas.microsoft.com/office/2006/metadata/contentType" xmlns:ma="http://schemas.microsoft.com/office/2006/metadata/properties/metaAttributes" ct:_="" ma:_="" ma:contentTypeName="Document" ma:contentTypeID="0x010100D8950D5D4F582B40B3ADD10C1F436FE0" ma:contentTypeVersion="15" ma:contentTypeDescription="Create a new document." ma:contentTypeScope="" ma:versionID="20f257221c94581299038e0af16ca49f">
   <xsd:schema xmlns:xsd="http://www.w3.org/2001/XMLSchema" xmlns:xs="http://www.w3.org/2001/XMLSchema" xmlns:p="http://schemas.microsoft.com/office/2006/metadata/properties" xmlns:ns1="http://schemas.microsoft.com/sharepoint/v3" xmlns:ns3="9e7eb4da-0917-42ed-a1c7-820cfc42adcc" xmlns:ns4="05589d80-b106-48e2-823a-92ffebb5fee6" targetNamespace="http://schemas.microsoft.com/office/2006/metadata/properties" ma:root="true" ma:fieldsID="55bf70be2163a78b2668a8b5de6d1a65" ns1:_="" ns3:_="" ns4:_="">
     <xsd:import namespace="http://schemas.microsoft.com/sharepoint/v3"/>
@@ -13615,6 +13028,19 @@
 </ct:contentTypeSchema>
 </file>
 
+<file path=customXml/item3.xml><?xml version="1.0" encoding="utf-8"?>
+<b:Sources xmlns:b="http://schemas.openxmlformats.org/officeDocument/2006/bibliography" xmlns="http://schemas.openxmlformats.org/officeDocument/2006/bibliography" SelectedStyle="\APASixthEditionOfficeOnline.xsl" StyleName="APA" Version="6"/>
+</file>
+
+<file path=customXml/item4.xml><?xml version="1.0" encoding="utf-8"?>
+<p:properties xmlns:p="http://schemas.microsoft.com/office/2006/metadata/properties" xmlns:xsi="http://www.w3.org/2001/XMLSchema-instance" xmlns:pc="http://schemas.microsoft.com/office/infopath/2007/PartnerControls">
+  <documentManagement>
+    <_ip_UnifiedCompliancePolicyUIAction xmlns="http://schemas.microsoft.com/sharepoint/v3" xsi:nil="true"/>
+    <_ip_UnifiedCompliancePolicyProperties xmlns="http://schemas.microsoft.com/sharepoint/v3" xsi:nil="true"/>
+  </documentManagement>
+</p:properties>
+</file>
+
 <file path=customXml/itemProps1.xml><?xml version="1.0" encoding="utf-8"?>
 <ds:datastoreItem xmlns:ds="http://schemas.openxmlformats.org/officeDocument/2006/customXml" ds:itemID="{C24E2E9B-602B-4FFD-AC87-E131AE87C453}">
   <ds:schemaRefs>
@@ -13624,24 +13050,6 @@
 </file>
 
 <file path=customXml/itemProps2.xml><?xml version="1.0" encoding="utf-8"?>
-<ds:datastoreItem xmlns:ds="http://schemas.openxmlformats.org/officeDocument/2006/customXml" ds:itemID="{EE48472D-1A55-4DFE-A339-720872F02B48}">
-  <ds:schemaRefs>
-    <ds:schemaRef ds:uri="http://schemas.microsoft.com/office/2006/metadata/properties"/>
-    <ds:schemaRef ds:uri="http://schemas.microsoft.com/office/infopath/2007/PartnerControls"/>
-    <ds:schemaRef ds:uri="http://schemas.microsoft.com/sharepoint/v3"/>
-  </ds:schemaRefs>
-</ds:datastoreItem>
-</file>
-
-<file path=customXml/itemProps3.xml><?xml version="1.0" encoding="utf-8"?>
-<ds:datastoreItem xmlns:ds="http://schemas.openxmlformats.org/officeDocument/2006/customXml" ds:itemID="{F5325235-4EAD-4561-87AC-ED7A24426BB1}">
-  <ds:schemaRefs>
-    <ds:schemaRef ds:uri="http://schemas.openxmlformats.org/officeDocument/2006/bibliography"/>
-  </ds:schemaRefs>
-</ds:datastoreItem>
-</file>
-
-<file path=customXml/itemProps4.xml><?xml version="1.0" encoding="utf-8"?>
 <ds:datastoreItem xmlns:ds="http://schemas.openxmlformats.org/officeDocument/2006/customXml" ds:itemID="{060FA4C1-B8BF-4F28-B23A-9B711C237D31}">
   <ds:schemaRefs>
     <ds:schemaRef ds:uri="http://schemas.microsoft.com/office/2006/metadata/contentType"/>
@@ -13659,4 +13067,22 @@
     <ds:schemaRef ds:uri="http://schemas.microsoft.com/internal/obd"/>
   </ds:schemaRefs>
 </ds:datastoreItem>
+</file>
+
+<file path=customXml/itemProps3.xml><?xml version="1.0" encoding="utf-8"?>
+<ds:datastoreItem xmlns:ds="http://schemas.openxmlformats.org/officeDocument/2006/customXml" ds:itemID="{F5325235-4EAD-4561-87AC-ED7A24426BB1}">
+  <ds:schemaRefs>
+    <ds:schemaRef ds:uri="http://schemas.openxmlformats.org/officeDocument/2006/bibliography"/>
+  </ds:schemaRefs>
+</ds:datastoreItem>
+</file>
+
+<file path=customXml/itemProps4.xml><?xml version="1.0" encoding="utf-8"?>
+<ds:datastoreItem xmlns:ds="http://schemas.openxmlformats.org/officeDocument/2006/customXml" ds:itemID="{EE48472D-1A55-4DFE-A339-720872F02B48}">
+  <ds:schemaRefs>
+    <ds:schemaRef ds:uri="http://schemas.microsoft.com/office/2006/metadata/properties"/>
+    <ds:schemaRef ds:uri="http://schemas.microsoft.com/office/infopath/2007/PartnerControls"/>
+    <ds:schemaRef ds:uri="http://schemas.microsoft.com/sharepoint/v3"/>
+  </ds:schemaRefs>
+</ds:datastoreItem>
 </file>
</xml_diff>